<commit_message>
Change to design choice.docx
</commit_message>
<xml_diff>
--- a/Submission/Design Choice.docx
+++ b/Submission/Design Choice.docx
@@ -50,44 +50,6 @@
       <w:r>
         <w:t xml:space="preserve"> programmer to just spit out a general “try again” message.</w:t>
       </w:r>
-    </w:p>
-    <w:p>
-      <w:pPr>
-        <w:pStyle w:val="ListParagraph"/>
-        <w:numPr>
-          <w:ilvl w:val="0"/>
-          <w:numId w:val="1"/>
-        </w:numPr>
-      </w:pPr>
-      <w:r>
-        <w:t>Didn’t include tests of the user</w:t>
-      </w:r>
-      <w:r>
-        <w:t xml:space="preserve"> </w:t>
-      </w:r>
-      <w:r>
-        <w:t>input</w:t>
-      </w:r>
-      <w:r>
-        <w:t xml:space="preserve"> </w:t>
-      </w:r>
-      <w:r>
-        <w:t>based methods</w:t>
-      </w:r>
-      <w:r>
-        <w:t>. L</w:t>
-      </w:r>
-      <w:r>
-        <w:t xml:space="preserve">ooked into it, but </w:t>
-      </w:r>
-      <w:r>
-        <w:t>not</w:t>
-      </w:r>
-      <w:r>
-        <w:t xml:space="preserve"> normal to test GUI methods.</w:t>
-      </w:r>
-    </w:p>
-    <w:p>
       <w:bookmarkStart w:id="0" w:name="_GoBack"/>
       <w:bookmarkEnd w:id="0"/>
     </w:p>

</xml_diff>

<commit_message>
Re-implemented card dealing in new CardGame class
</commit_message>
<xml_diff>
--- a/Submission/Design Choice.docx
+++ b/Submission/Design Choice.docx
@@ -50,6 +50,33 @@
       <w:r>
         <w:t xml:space="preserve"> programmer to just spit out a general “try again” message.</w:t>
       </w:r>
+    </w:p>
+    <w:p>
+      <w:pPr>
+        <w:pStyle w:val="ListParagraph"/>
+        <w:numPr>
+          <w:ilvl w:val="0"/>
+          <w:numId w:val="1"/>
+        </w:numPr>
+      </w:pPr>
+      <w:r>
+        <w:t>getPlayers looks at first half of pack, getDecks looks at second half</w:t>
+      </w:r>
+    </w:p>
+    <w:p>
+      <w:pPr>
+        <w:pStyle w:val="ListParagraph"/>
+        <w:numPr>
+          <w:ilvl w:val="1"/>
+          <w:numId w:val="1"/>
+        </w:numPr>
+      </w:pPr>
+      <w:r>
+        <w:t>we can only do this because we are certain that the array is of the correct length at this stage.</w:t>
+      </w:r>
+    </w:p>
+    <w:p/>
+    <w:p>
       <w:bookmarkStart w:id="0" w:name="_GoBack"/>
       <w:bookmarkEnd w:id="0"/>
     </w:p>
@@ -81,7 +108,7 @@
         <w:rFonts w:ascii="Symbol" w:hAnsi="Symbol" w:hint="default"/>
       </w:rPr>
     </w:lvl>
-    <w:lvl w:ilvl="1" w:tplc="04090003" w:tentative="1">
+    <w:lvl w:ilvl="1" w:tplc="04090003">
       <w:start w:val="1"/>
       <w:numFmt w:val="bullet"/>
       <w:lvlText w:val="o"/>

</xml_diff>

<commit_message>
Not working - tried to make all decks have 4 cards
</commit_message>
<xml_diff>
--- a/Submission/Design Choice.docx
+++ b/Submission/Design Choice.docx
@@ -75,11 +75,30 @@
         <w:t>we can only do this because we are certain that the array is of the correct length at this stage.</w:t>
       </w:r>
     </w:p>
-    <w:p/>
     <w:p>
+      <w:pPr>
+        <w:pStyle w:val="ListParagraph"/>
+        <w:numPr>
+          <w:ilvl w:val="0"/>
+          <w:numId w:val="1"/>
+        </w:numPr>
+      </w:pPr>
+      <w:r>
+        <w:t xml:space="preserve">If a player knows the game is finished, but still has turns and therefore is doing </w:t>
+      </w:r>
+      <w:r>
+        <w:rPr>
+          <w:i/>
+        </w:rPr>
+        <w:t>checkDeck()</w:t>
+      </w:r>
+      <w:r>
+        <w:t>, it will just pass a card from its left deck to its right deck</w:t>
+      </w:r>
       <w:bookmarkStart w:id="0" w:name="_GoBack"/>
       <w:bookmarkEnd w:id="0"/>
     </w:p>
+    <w:p/>
     <w:sectPr>
       <w:pgSz w:w="11900" w:h="16840"/>
       <w:pgMar w:top="1440" w:right="1440" w:bottom="1440" w:left="1440" w:header="708" w:footer="708" w:gutter="0"/>

</xml_diff>

<commit_message>
minor code edits and Design choice doc
</commit_message>
<xml_diff>
--- a/Submission/Design Choice.docx
+++ b/Submission/Design Choice.docx
@@ -29,13 +29,6 @@
       <w:r>
         <w:t xml:space="preserve"> of ‘src’ package</w:t>
       </w:r>
-    </w:p>
-    <w:p>
-      <w:r>
-        <w:t xml:space="preserve">Our solution </w:t>
-      </w:r>
-      <w:bookmarkStart w:id="0" w:name="_GoBack"/>
-      <w:bookmarkEnd w:id="0"/>
     </w:p>
     <w:p/>
     <w:p>
@@ -145,15 +138,800 @@
         <w:t>, it will just pass a card from its left deck to its right deck</w:t>
       </w:r>
     </w:p>
+    <w:p>
+      <w:pPr>
+        <w:spacing w:after="0" w:line="240" w:lineRule="auto"/>
+      </w:pPr>
+      <w:r>
+        <w:br w:type="page"/>
+      </w:r>
+    </w:p>
+    <w:p>
+      <w:r>
+        <w:lastRenderedPageBreak/>
+        <w:t xml:space="preserve">Our solution was </w:t>
+      </w:r>
+      <w:r>
+        <w:t>initially coded based on a UML diagram designed in the first meeting.</w:t>
+      </w:r>
+      <w:r>
+        <w:t xml:space="preserve"> Our code, however, gradually diverged from this first design as we continued development. Our final solution consists of 4 classes: Player, Deck, Card and CardGame.</w:t>
+      </w:r>
+    </w:p>
+    <w:p>
+      <w:pPr>
+        <w:pStyle w:val="Heading2"/>
+      </w:pPr>
+      <w:r>
+        <w:t>Card</w:t>
+      </w:r>
+    </w:p>
+    <w:p>
+      <w:pPr>
+        <w:jc w:val="both"/>
+      </w:pPr>
+      <w:r>
+        <w:t xml:space="preserve">A </w:t>
+      </w:r>
+      <w:r>
+        <w:rPr>
+          <w:rFonts w:ascii="Calibri" w:hAnsi="Calibri" w:cs="Consolas"/>
+          <w:i/>
+        </w:rPr>
+        <w:t>Card</w:t>
+      </w:r>
+      <w:r>
+        <w:t xml:space="preserve"> </w:t>
+      </w:r>
+      <w:r>
+        <w:t xml:space="preserve">is a </w:t>
+      </w:r>
+      <w:r>
+        <w:t>mostly-</w:t>
+      </w:r>
+      <w:r>
+        <w:t xml:space="preserve">static object that holds an integer face value </w:t>
+      </w:r>
+      <w:r>
+        <w:t xml:space="preserve">retrievable </w:t>
+      </w:r>
+      <w:r>
+        <w:t>by other classes.</w:t>
+      </w:r>
+      <w:r>
+        <w:t xml:space="preserve"> The class</w:t>
+      </w:r>
+      <w:r>
+        <w:t xml:space="preserve"> </w:t>
+      </w:r>
+      <w:r>
+        <w:rPr>
+          <w:rFonts w:ascii="Calibri" w:hAnsi="Calibri" w:cs="Consolas"/>
+          <w:i/>
+        </w:rPr>
+        <w:t>Player</w:t>
+      </w:r>
+      <w:r>
+        <w:t xml:space="preserve"> has </w:t>
+      </w:r>
+      <w:r>
+        <w:t xml:space="preserve">an attribute, </w:t>
+      </w:r>
+      <w:r>
+        <w:rPr>
+          <w:rFonts w:ascii="Calibri" w:hAnsi="Calibri" w:cs="Consolas"/>
+          <w:i/>
+        </w:rPr>
+        <w:t>cards</w:t>
+      </w:r>
+      <w:r>
+        <w:t xml:space="preserve">, of type </w:t>
+      </w:r>
+      <w:r>
+        <w:rPr>
+          <w:rFonts w:ascii="Calibri" w:hAnsi="Calibri" w:cs="Consolas"/>
+          <w:i/>
+        </w:rPr>
+        <w:t>ArrayList&lt;Card&gt;</w:t>
+      </w:r>
+      <w:r>
+        <w:rPr>
+          <w:rFonts w:ascii="Calibri" w:hAnsi="Calibri" w:cs="Consolas"/>
+        </w:rPr>
+        <w:t xml:space="preserve"> </w:t>
+      </w:r>
+      <w:r>
+        <w:rPr>
+          <w:rFonts w:ascii="Calibri" w:hAnsi="Calibri" w:cs="Consolas"/>
+        </w:rPr>
+        <w:t>to hold its cards</w:t>
+      </w:r>
+      <w:r>
+        <w:t xml:space="preserve">. Each </w:t>
+      </w:r>
+      <w:r>
+        <w:rPr>
+          <w:rFonts w:ascii="Calibri" w:hAnsi="Calibri" w:cs="Consolas"/>
+          <w:i/>
+        </w:rPr>
+        <w:t>Deck</w:t>
+      </w:r>
+      <w:r>
+        <w:t xml:space="preserve"> contains </w:t>
+      </w:r>
+      <w:r>
+        <w:t xml:space="preserve">a very similar object to hold its </w:t>
+      </w:r>
+      <w:r>
+        <w:rPr>
+          <w:rFonts w:ascii="Calibri" w:hAnsi="Calibri" w:cs="Consolas"/>
+          <w:i/>
+        </w:rPr>
+        <w:t>Card</w:t>
+      </w:r>
+      <w:r>
+        <w:rPr>
+          <w:rFonts w:ascii="Calibri" w:hAnsi="Calibri"/>
+          <w:i/>
+        </w:rPr>
+        <w:t>s</w:t>
+      </w:r>
+      <w:r>
+        <w:t xml:space="preserve">, called </w:t>
+      </w:r>
+      <w:proofErr w:type="spellStart"/>
+      <w:r>
+        <w:rPr>
+          <w:rFonts w:ascii="Calibri" w:hAnsi="Calibri" w:cs="Consolas"/>
+          <w:i/>
+        </w:rPr>
+        <w:t>cardsInDeck</w:t>
+      </w:r>
+      <w:proofErr w:type="spellEnd"/>
+      <w:r>
+        <w:t>.</w:t>
+      </w:r>
+    </w:p>
+    <w:p>
+      <w:pPr>
+        <w:pStyle w:val="Heading2"/>
+      </w:pPr>
+      <w:r>
+        <w:t>Deck</w:t>
+      </w:r>
+    </w:p>
+    <w:p>
+      <w:r>
+        <w:t xml:space="preserve">The Deck class contains a lot of the core </w:t>
+      </w:r>
+      <w:r>
+        <w:t>thread safety code</w:t>
+      </w:r>
+      <w:r>
+        <w:t>,</w:t>
+      </w:r>
+      <w:r>
+        <w:t xml:space="preserve"> as </w:t>
+      </w:r>
+      <w:r>
+        <w:t xml:space="preserve">in order to avoid concurrent modification, </w:t>
+      </w:r>
+      <w:r>
+        <w:t xml:space="preserve">we have to ensure that </w:t>
+      </w:r>
+      <w:r>
+        <w:t xml:space="preserve">each deck can only be accessed by one </w:t>
+      </w:r>
+      <w:r>
+        <w:rPr>
+          <w:rFonts w:ascii="Calibri" w:hAnsi="Calibri" w:cs="Consolas"/>
+          <w:i/>
+        </w:rPr>
+        <w:t>Player</w:t>
+      </w:r>
+      <w:r>
+        <w:t xml:space="preserve"> at a time. </w:t>
+      </w:r>
+      <w:r>
+        <w:rPr>
+          <w:i/>
+        </w:rPr>
+        <w:t>Deck</w:t>
+      </w:r>
+      <w:r>
+        <w:t>’s</w:t>
+      </w:r>
+      <w:r>
+        <w:t xml:space="preserve"> </w:t>
+      </w:r>
+      <w:r>
+        <w:t>two main methods</w:t>
+      </w:r>
+      <w:r>
+        <w:t xml:space="preserve"> are </w:t>
+      </w:r>
+      <w:proofErr w:type="spellStart"/>
+      <w:r>
+        <w:rPr>
+          <w:i/>
+        </w:rPr>
+        <w:t>addCard</w:t>
+      </w:r>
+      <w:proofErr w:type="spellEnd"/>
+      <w:r>
+        <w:t xml:space="preserve"> and </w:t>
+      </w:r>
+      <w:proofErr w:type="spellStart"/>
+      <w:r>
+        <w:rPr>
+          <w:i/>
+        </w:rPr>
+        <w:t>removeCard</w:t>
+      </w:r>
+      <w:proofErr w:type="spellEnd"/>
+      <w:r>
+        <w:t xml:space="preserve">, used </w:t>
+      </w:r>
+      <w:r>
+        <w:t xml:space="preserve">by the </w:t>
+      </w:r>
+      <w:r>
+        <w:rPr>
+          <w:i/>
+        </w:rPr>
+        <w:t>Player</w:t>
+      </w:r>
+      <w:r>
+        <w:t xml:space="preserve"> class to discard </w:t>
+      </w:r>
+      <w:r>
+        <w:t xml:space="preserve">cards </w:t>
+      </w:r>
+      <w:r>
+        <w:t xml:space="preserve">and pick up new cards. Another key part of this class is </w:t>
+      </w:r>
+      <w:r>
+        <w:t>its</w:t>
+      </w:r>
+      <w:r>
+        <w:t xml:space="preserve"> </w:t>
+      </w:r>
+      <w:proofErr w:type="spellStart"/>
+      <w:r>
+        <w:rPr>
+          <w:i/>
+        </w:rPr>
+        <w:t>ReentrantLock</w:t>
+      </w:r>
+      <w:proofErr w:type="spellEnd"/>
+      <w:r>
+        <w:rPr>
+          <w:i/>
+        </w:rPr>
+        <w:t xml:space="preserve"> </w:t>
+      </w:r>
+      <w:r>
+        <w:t>attribute</w:t>
+      </w:r>
+      <w:r>
+        <w:t xml:space="preserve">, </w:t>
+      </w:r>
+      <w:proofErr w:type="spellStart"/>
+      <w:r>
+        <w:rPr>
+          <w:i/>
+        </w:rPr>
+        <w:t>deckLock</w:t>
+      </w:r>
+      <w:proofErr w:type="spellEnd"/>
+      <w:r>
+        <w:t xml:space="preserve">. </w:t>
+      </w:r>
+      <w:r>
+        <w:t xml:space="preserve">Before a Player draws or discards a card, we obtain a lock on the deck object using </w:t>
+      </w:r>
+      <w:proofErr w:type="spellStart"/>
+      <w:r>
+        <w:rPr>
+          <w:i/>
+        </w:rPr>
+        <w:t>deckLock</w:t>
+      </w:r>
+      <w:r>
+        <w:rPr>
+          <w:i/>
+        </w:rPr>
+        <w:t>.tryLock</w:t>
+      </w:r>
+      <w:proofErr w:type="spellEnd"/>
+      <w:r>
+        <w:rPr>
+          <w:i/>
+        </w:rPr>
+        <w:t>()</w:t>
+      </w:r>
+      <w:r>
+        <w:t>. We decided to use this lock instead of synchronised methods because the implementation is more flexible and it automatically supports a fairness policy.</w:t>
+      </w:r>
+    </w:p>
+    <w:p>
+      <w:pPr>
+        <w:pStyle w:val="Heading2"/>
+      </w:pPr>
+      <w:r>
+        <w:t>Player</w:t>
+      </w:r>
+    </w:p>
+    <w:p>
+      <w:r>
+        <w:t xml:space="preserve">This class defines the strategy adopted by the players in playing the game. </w:t>
+      </w:r>
+      <w:r>
+        <w:rPr>
+          <w:i/>
+        </w:rPr>
+        <w:t>Player</w:t>
+      </w:r>
+      <w:r>
+        <w:t xml:space="preserve"> implements </w:t>
+      </w:r>
+      <w:r>
+        <w:rPr>
+          <w:i/>
+        </w:rPr>
+        <w:t>Runnable</w:t>
+      </w:r>
+      <w:r>
+        <w:t xml:space="preserve">, </w:t>
+      </w:r>
+      <w:r>
+        <w:t xml:space="preserve">and each </w:t>
+      </w:r>
+      <w:r>
+        <w:t xml:space="preserve">Player runs as a thread, independent of the other </w:t>
+      </w:r>
+      <w:r>
+        <w:rPr>
+          <w:i/>
+        </w:rPr>
+        <w:t>Players</w:t>
+      </w:r>
+      <w:r>
+        <w:t>.</w:t>
+      </w:r>
+      <w:r>
+        <w:t xml:space="preserve"> The </w:t>
+      </w:r>
+      <w:r>
+        <w:rPr>
+          <w:i/>
+        </w:rPr>
+        <w:t>run</w:t>
+      </w:r>
+      <w:r>
+        <w:t xml:space="preserve"> method of this class defines how each player acts and interacts – a</w:t>
+      </w:r>
+      <w:r>
+        <w:t xml:space="preserve">n abstract </w:t>
+      </w:r>
+      <w:r>
+        <w:t>description of how it works is given below.</w:t>
+      </w:r>
+    </w:p>
+    <w:p>
+      <w:pPr>
+        <w:pStyle w:val="ListParagraph"/>
+        <w:numPr>
+          <w:ilvl w:val="0"/>
+          <w:numId w:val="2"/>
+        </w:numPr>
+      </w:pPr>
+      <w:r>
+        <w:t>Check if the player has started with a winning hand, and run the game-finishing code if it has.</w:t>
+      </w:r>
+    </w:p>
+    <w:p>
+      <w:pPr>
+        <w:pStyle w:val="ListParagraph"/>
+        <w:numPr>
+          <w:ilvl w:val="0"/>
+          <w:numId w:val="2"/>
+        </w:numPr>
+      </w:pPr>
+      <w:r>
+        <w:t>While the game is still running, have turns</w:t>
+      </w:r>
+      <w:r>
+        <w:t>.</w:t>
+      </w:r>
+    </w:p>
+    <w:p>
+      <w:pPr>
+        <w:pStyle w:val="ListParagraph"/>
+        <w:numPr>
+          <w:ilvl w:val="0"/>
+          <w:numId w:val="2"/>
+        </w:numPr>
+      </w:pPr>
+      <w:r>
+        <w:t>When the above while loop exits, increment the number of finished players held in the CardGame object.</w:t>
+      </w:r>
+    </w:p>
+    <w:p>
+      <w:pPr>
+        <w:pStyle w:val="ListParagraph"/>
+        <w:numPr>
+          <w:ilvl w:val="0"/>
+          <w:numId w:val="2"/>
+        </w:numPr>
+      </w:pPr>
+      <w:r>
+        <w:t>Wait until notified by CardGame – CardGame is busy counting the maximum number of turns had by any player</w:t>
+      </w:r>
+      <w:r>
+        <w:t>.</w:t>
+      </w:r>
+    </w:p>
+    <w:p>
+      <w:pPr>
+        <w:pStyle w:val="ListParagraph"/>
+        <w:numPr>
+          <w:ilvl w:val="0"/>
+          <w:numId w:val="2"/>
+        </w:numPr>
+      </w:pPr>
+      <w:r>
+        <w:t>Continue playing until the number of turns had is equal to the number described in step 4.</w:t>
+      </w:r>
+    </w:p>
+    <w:p>
+      <w:pPr>
+        <w:pStyle w:val="ListParagraph"/>
+        <w:numPr>
+          <w:ilvl w:val="0"/>
+          <w:numId w:val="2"/>
+        </w:numPr>
+      </w:pPr>
+      <w:r>
+        <w:t>Increment the count of finished players held in the CardGame object.</w:t>
+      </w:r>
+    </w:p>
+    <w:p>
+      <w:r>
+        <w:t xml:space="preserve">The </w:t>
+      </w:r>
+      <w:r>
+        <w:t xml:space="preserve">concept for the </w:t>
+      </w:r>
+      <w:r>
+        <w:t xml:space="preserve">design of the </w:t>
+      </w:r>
+      <w:r>
+        <w:rPr>
+          <w:i/>
+        </w:rPr>
+        <w:t>run</w:t>
+      </w:r>
+      <w:r>
+        <w:t xml:space="preserve"> method is </w:t>
+      </w:r>
+      <w:r>
+        <w:t xml:space="preserve">that there are two distinct stages in its running, each enclosed within a while loop. </w:t>
+      </w:r>
+      <w:r>
+        <w:t xml:space="preserve">The first while loop loops while the Boolean </w:t>
+      </w:r>
+      <w:r>
+        <w:rPr>
+          <w:i/>
+        </w:rPr>
+        <w:t>running</w:t>
+      </w:r>
+      <w:r>
+        <w:t xml:space="preserve"> in the </w:t>
+      </w:r>
+      <w:r>
+        <w:t>CardGame</w:t>
+      </w:r>
+      <w:r>
+        <w:t xml:space="preserve"> object is true. This loop runs while the first stage of the game is still running, when no players have won yet and they are trying to win. Then, the players </w:t>
+      </w:r>
+      <w:r>
+        <w:rPr>
+          <w:i/>
+        </w:rPr>
+        <w:t>wait()</w:t>
+      </w:r>
+      <w:r>
+        <w:t xml:space="preserve">, and then enter into their next stage – a while loop with the condition that turnsHad &lt; turnsAllowed. </w:t>
+      </w:r>
+      <w:r>
+        <w:t xml:space="preserve">This is </w:t>
+      </w:r>
+      <w:r>
+        <w:t>where the players are catching up on the number of turns they are allowed.</w:t>
+      </w:r>
+    </w:p>
+    <w:p/>
+    <w:p>
+      <w:r>
+        <w:t>We us</w:t>
+      </w:r>
+      <w:r>
+        <w:t>e</w:t>
+      </w:r>
+      <w:r>
+        <w:t xml:space="preserve"> </w:t>
+      </w:r>
+      <w:r>
+        <w:rPr>
+          <w:i/>
+        </w:rPr>
+        <w:t>wait()</w:t>
+      </w:r>
+      <w:r>
+        <w:t xml:space="preserve"> </w:t>
+      </w:r>
+      <w:r>
+        <w:t>on the Player object to wait for the CardGame object to find the largest number of turns had by any player. We made this design choice because the CardGame object should only count the number of turns had by a player, when the player is not having turns (and therefore not changing its number of turns had).</w:t>
+      </w:r>
+    </w:p>
+    <w:p>
+      <w:r>
+        <w:t xml:space="preserve">A player has a turn by calling </w:t>
+      </w:r>
+      <w:r>
+        <w:rPr>
+          <w:i/>
+        </w:rPr>
+        <w:t>ha</w:t>
+      </w:r>
+      <w:r>
+        <w:rPr>
+          <w:i/>
+        </w:rPr>
+        <w:t>ve</w:t>
+      </w:r>
+      <w:r>
+        <w:rPr>
+          <w:i/>
+        </w:rPr>
+        <w:t>Turn()</w:t>
+      </w:r>
+      <w:r>
+        <w:t>, which works as follows:</w:t>
+      </w:r>
+    </w:p>
+    <w:p>
+      <w:pPr>
+        <w:pStyle w:val="ListParagraph"/>
+        <w:numPr>
+          <w:ilvl w:val="0"/>
+          <w:numId w:val="4"/>
+        </w:numPr>
+      </w:pPr>
+      <w:r>
+        <w:t>If the player’s left deck does not have any cards, then exit.</w:t>
+      </w:r>
+    </w:p>
+    <w:p>
+      <w:pPr>
+        <w:pStyle w:val="ListParagraph"/>
+        <w:numPr>
+          <w:ilvl w:val="0"/>
+          <w:numId w:val="4"/>
+        </w:numPr>
+      </w:pPr>
+      <w:r>
+        <w:lastRenderedPageBreak/>
+        <w:t xml:space="preserve">If we </w:t>
+      </w:r>
+      <w:r>
+        <w:t xml:space="preserve">have an unsuccessful attempt at accessing the lock, then another player is </w:t>
+      </w:r>
+      <w:r>
+        <w:t xml:space="preserve">currently </w:t>
+      </w:r>
+      <w:r>
+        <w:t>modifying</w:t>
+      </w:r>
+      <w:r>
+        <w:t xml:space="preserve"> the deck, so exit.</w:t>
+      </w:r>
+    </w:p>
+    <w:p>
+      <w:pPr>
+        <w:pStyle w:val="ListParagraph"/>
+        <w:numPr>
+          <w:ilvl w:val="0"/>
+          <w:numId w:val="4"/>
+        </w:numPr>
+      </w:pPr>
+      <w:r>
+        <w:t>Draw a card from the left deck</w:t>
+      </w:r>
+    </w:p>
+    <w:p>
+      <w:pPr>
+        <w:pStyle w:val="ListParagraph"/>
+        <w:numPr>
+          <w:ilvl w:val="0"/>
+          <w:numId w:val="4"/>
+        </w:numPr>
+      </w:pPr>
+      <w:r>
+        <w:t>Discard a card to the right deck, holding onto cards of the player’s preferred denomination.</w:t>
+      </w:r>
+    </w:p>
+    <w:p>
+      <w:pPr>
+        <w:pStyle w:val="ListParagraph"/>
+        <w:numPr>
+          <w:ilvl w:val="0"/>
+          <w:numId w:val="4"/>
+        </w:numPr>
+      </w:pPr>
+      <w:r>
+        <w:t>Check whether we have a winning deck</w:t>
+      </w:r>
+      <w:r>
+        <w:t>. I</w:t>
+      </w:r>
+      <w:r>
+        <w:t>f we do,</w:t>
+      </w:r>
+      <w:r>
+        <w:t xml:space="preserve"> inform the CardGame object.</w:t>
+      </w:r>
+    </w:p>
+    <w:p/>
+    <w:p>
+      <w:pPr>
+        <w:pStyle w:val="Heading2"/>
+      </w:pPr>
+      <w:r>
+        <w:t>CardGame</w:t>
+      </w:r>
+    </w:p>
+    <w:p>
+      <w:r>
+        <w:t xml:space="preserve">This class is used to set up the game and keep track of its players and decks. </w:t>
+      </w:r>
+      <w:r>
+        <w:t>This involves asking the user for input on the number of players and location of the pack file</w:t>
+      </w:r>
+      <w:r>
+        <w:t xml:space="preserve">, and then creating objects used in the running of the game, such as an ArrayList of players, </w:t>
+      </w:r>
+      <w:r>
+        <w:rPr>
+          <w:i/>
+        </w:rPr>
+        <w:t>players</w:t>
+      </w:r>
+      <w:r>
+        <w:t>.</w:t>
+      </w:r>
+    </w:p>
+    <w:p/>
+    <w:p>
+      <w:r>
+        <w:t>The CardGame is designed to not be involved in the interaction between players – so that the players can independently play the game, until they have all finished.</w:t>
+      </w:r>
+      <w:r>
+        <w:t xml:space="preserve"> We achieve this with the following </w:t>
+      </w:r>
+      <w:r>
+        <w:t>pattern of communication between CardGame and Player.</w:t>
+      </w:r>
+    </w:p>
+    <w:p>
+      <w:pPr>
+        <w:pStyle w:val="ListParagraph"/>
+        <w:numPr>
+          <w:ilvl w:val="0"/>
+          <w:numId w:val="5"/>
+        </w:numPr>
+      </w:pPr>
+      <w:r>
+        <w:t>CardGame creates the Player threads, and starts them.</w:t>
+      </w:r>
+    </w:p>
+    <w:p>
+      <w:pPr>
+        <w:pStyle w:val="ListParagraph"/>
+        <w:numPr>
+          <w:ilvl w:val="0"/>
+          <w:numId w:val="5"/>
+        </w:numPr>
+      </w:pPr>
+      <w:r>
+        <w:t>CardGame does not get involved with the playing of the game, and waits for the Players to finish, with an empty-body while loop</w:t>
+      </w:r>
+      <w:r>
+        <w:t>.</w:t>
+      </w:r>
+    </w:p>
+    <w:p>
+      <w:pPr>
+        <w:pStyle w:val="ListParagraph"/>
+        <w:numPr>
+          <w:ilvl w:val="0"/>
+          <w:numId w:val="5"/>
+        </w:numPr>
+      </w:pPr>
+      <w:r>
+        <w:t xml:space="preserve">When all the players have finished, </w:t>
+      </w:r>
+      <w:r>
+        <w:t xml:space="preserve">CardGame </w:t>
+      </w:r>
+      <w:r>
+        <w:t>tell</w:t>
+      </w:r>
+      <w:r>
+        <w:t>s</w:t>
+      </w:r>
+      <w:r>
+        <w:t xml:space="preserve"> the players how many turns they are allowed</w:t>
+      </w:r>
+      <w:r>
+        <w:t xml:space="preserve"> before they are finished</w:t>
+      </w:r>
+      <w:r>
+        <w:t xml:space="preserve">, using the variable </w:t>
+      </w:r>
+      <w:r>
+        <w:rPr>
+          <w:i/>
+        </w:rPr>
+        <w:t>turnsAllowed</w:t>
+      </w:r>
+      <w:r>
+        <w:t>.</w:t>
+      </w:r>
+    </w:p>
+    <w:p>
+      <w:pPr>
+        <w:pStyle w:val="ListParagraph"/>
+        <w:numPr>
+          <w:ilvl w:val="0"/>
+          <w:numId w:val="5"/>
+        </w:numPr>
+      </w:pPr>
+      <w:r>
+        <w:t xml:space="preserve">CardGame </w:t>
+      </w:r>
+      <w:r>
+        <w:t>start</w:t>
+      </w:r>
+      <w:r>
+        <w:t>s</w:t>
+      </w:r>
+      <w:r>
+        <w:t xml:space="preserve"> the players again </w:t>
+      </w:r>
+      <w:r>
+        <w:t xml:space="preserve">by calling </w:t>
+      </w:r>
+      <w:r>
+        <w:rPr>
+          <w:i/>
+        </w:rPr>
+        <w:t xml:space="preserve">notify() </w:t>
+      </w:r>
+      <w:r>
+        <w:t>on them.</w:t>
+      </w:r>
+    </w:p>
     <w:p/>
     <w:p/>
     <w:p>
-      <w:pPr>
-        <w:spacing w:after="0" w:line="240" w:lineRule="auto"/>
-      </w:pPr>
-      <w:r>
-        <w:br w:type="page"/>
-      </w:r>
+      <w:r>
+        <w:t>//some more on how we make it thread-safe</w:t>
+      </w:r>
+      <w:bookmarkStart w:id="0" w:name="_GoBack"/>
+      <w:bookmarkEnd w:id="0"/>
     </w:p>
     <w:p/>
     <w:sectPr>
@@ -169,6 +947,208 @@
 <file path=word/numbering.xml><?xml version="1.0" encoding="utf-8"?>
 <w:numbering xmlns:wpc="http://schemas.microsoft.com/office/word/2010/wordprocessingCanvas" xmlns:cx="http://schemas.microsoft.com/office/drawing/2014/chartex" xmlns:cx1="http://schemas.microsoft.com/office/drawing/2015/9/8/chartex" xmlns:cx2="http://schemas.microsoft.com/office/drawing/2015/10/21/chartex" xmlns:cx3="http://schemas.microsoft.com/office/drawing/2016/5/9/chartex" xmlns:cx4="http://schemas.microsoft.com/office/drawing/2016/5/10/chartex" xmlns:cx5="http://schemas.microsoft.com/office/drawing/2016/5/11/chartex" xmlns:cx6="http://schemas.microsoft.com/office/drawing/2016/5/12/chartex" xmlns:cx7="http://schemas.microsoft.com/office/drawing/2016/5/13/chartex" xmlns:cx8="http://schemas.microsoft.com/office/drawing/2016/5/14/chartex" xmlns:mc="http://schemas.openxmlformats.org/markup-compatibility/2006" xmlns:aink="http://schemas.microsoft.com/office/drawing/2016/ink" xmlns:am3d="http://schemas.microsoft.com/office/drawing/2017/model3d" xmlns:o="urn:schemas-microsoft-com:office:office" xmlns:r="http://schemas.openxmlformats.org/officeDocument/2006/relationships" xmlns:m="http://schemas.openxmlformats.org/officeDocument/2006/math" xmlns:v="urn:schemas-microsoft-com:vml" xmlns:wp14="http://schemas.microsoft.com/office/word/2010/wordprocessingDrawing" xmlns:wp="http://schemas.openxmlformats.org/drawingml/2006/wordprocessingDrawing" xmlns:w10="urn:schemas-microsoft-com:office:word" xmlns:w="http://schemas.openxmlformats.org/wordprocessingml/2006/main" xmlns:w14="http://schemas.microsoft.com/office/word/2010/wordml" xmlns:w15="http://schemas.microsoft.com/office/word/2012/wordml" xmlns:w16cid="http://schemas.microsoft.com/office/word/2016/wordml/cid" xmlns:w16se="http://schemas.microsoft.com/office/word/2015/wordml/symex" xmlns:wpg="http://schemas.microsoft.com/office/word/2010/wordprocessingGroup" xmlns:wpi="http://schemas.microsoft.com/office/word/2010/wordprocessingInk" xmlns:wne="http://schemas.microsoft.com/office/word/2006/wordml" xmlns:wps="http://schemas.microsoft.com/office/word/2010/wordprocessingShape" mc:Ignorable="w14 w15 w16se w16cid wp14">
   <w:abstractNum w:abstractNumId="0" w15:restartNumberingAfterBreak="0">
+    <w:nsid w:val="063670AE"/>
+    <w:multiLevelType w:val="hybridMultilevel"/>
+    <w:tmpl w:val="3B1609A6"/>
+    <w:lvl w:ilvl="0" w:tplc="0409000F">
+      <w:start w:val="1"/>
+      <w:numFmt w:val="decimal"/>
+      <w:lvlText w:val="%1."/>
+      <w:lvlJc w:val="left"/>
+      <w:pPr>
+        <w:ind w:left="720" w:hanging="360"/>
+      </w:pPr>
+      <w:rPr>
+        <w:rFonts w:hint="default"/>
+      </w:rPr>
+    </w:lvl>
+    <w:lvl w:ilvl="1" w:tplc="04090019">
+      <w:start w:val="1"/>
+      <w:numFmt w:val="lowerLetter"/>
+      <w:lvlText w:val="%2."/>
+      <w:lvlJc w:val="left"/>
+      <w:pPr>
+        <w:ind w:left="1440" w:hanging="360"/>
+      </w:pPr>
+    </w:lvl>
+    <w:lvl w:ilvl="2" w:tplc="0409001B" w:tentative="1">
+      <w:start w:val="1"/>
+      <w:numFmt w:val="lowerRoman"/>
+      <w:lvlText w:val="%3."/>
+      <w:lvlJc w:val="right"/>
+      <w:pPr>
+        <w:ind w:left="2160" w:hanging="180"/>
+      </w:pPr>
+    </w:lvl>
+    <w:lvl w:ilvl="3" w:tplc="0409000F" w:tentative="1">
+      <w:start w:val="1"/>
+      <w:numFmt w:val="decimal"/>
+      <w:lvlText w:val="%4."/>
+      <w:lvlJc w:val="left"/>
+      <w:pPr>
+        <w:ind w:left="2880" w:hanging="360"/>
+      </w:pPr>
+    </w:lvl>
+    <w:lvl w:ilvl="4" w:tplc="04090019" w:tentative="1">
+      <w:start w:val="1"/>
+      <w:numFmt w:val="lowerLetter"/>
+      <w:lvlText w:val="%5."/>
+      <w:lvlJc w:val="left"/>
+      <w:pPr>
+        <w:ind w:left="3600" w:hanging="360"/>
+      </w:pPr>
+    </w:lvl>
+    <w:lvl w:ilvl="5" w:tplc="0409001B" w:tentative="1">
+      <w:start w:val="1"/>
+      <w:numFmt w:val="lowerRoman"/>
+      <w:lvlText w:val="%6."/>
+      <w:lvlJc w:val="right"/>
+      <w:pPr>
+        <w:ind w:left="4320" w:hanging="180"/>
+      </w:pPr>
+    </w:lvl>
+    <w:lvl w:ilvl="6" w:tplc="0409000F" w:tentative="1">
+      <w:start w:val="1"/>
+      <w:numFmt w:val="decimal"/>
+      <w:lvlText w:val="%7."/>
+      <w:lvlJc w:val="left"/>
+      <w:pPr>
+        <w:ind w:left="5040" w:hanging="360"/>
+      </w:pPr>
+    </w:lvl>
+    <w:lvl w:ilvl="7" w:tplc="04090019" w:tentative="1">
+      <w:start w:val="1"/>
+      <w:numFmt w:val="lowerLetter"/>
+      <w:lvlText w:val="%8."/>
+      <w:lvlJc w:val="left"/>
+      <w:pPr>
+        <w:ind w:left="5760" w:hanging="360"/>
+      </w:pPr>
+    </w:lvl>
+    <w:lvl w:ilvl="8" w:tplc="0409001B" w:tentative="1">
+      <w:start w:val="1"/>
+      <w:numFmt w:val="lowerRoman"/>
+      <w:lvlText w:val="%9."/>
+      <w:lvlJc w:val="right"/>
+      <w:pPr>
+        <w:ind w:left="6480" w:hanging="180"/>
+      </w:pPr>
+    </w:lvl>
+  </w:abstractNum>
+  <w:abstractNum w:abstractNumId="1" w15:restartNumberingAfterBreak="0">
+    <w:nsid w:val="079F159F"/>
+    <w:multiLevelType w:val="hybridMultilevel"/>
+    <w:tmpl w:val="CCFC566E"/>
+    <w:lvl w:ilvl="0" w:tplc="75C8F9E0">
+      <w:start w:val="1"/>
+      <w:numFmt w:val="bullet"/>
+      <w:lvlText w:val="-"/>
+      <w:lvlJc w:val="left"/>
+      <w:pPr>
+        <w:ind w:left="720" w:hanging="360"/>
+      </w:pPr>
+      <w:rPr>
+        <w:rFonts w:ascii="Calibri" w:eastAsiaTheme="minorHAnsi" w:hAnsi="Calibri" w:cstheme="minorBidi" w:hint="default"/>
+      </w:rPr>
+    </w:lvl>
+    <w:lvl w:ilvl="1" w:tplc="04090003" w:tentative="1">
+      <w:start w:val="1"/>
+      <w:numFmt w:val="bullet"/>
+      <w:lvlText w:val="o"/>
+      <w:lvlJc w:val="left"/>
+      <w:pPr>
+        <w:ind w:left="1440" w:hanging="360"/>
+      </w:pPr>
+      <w:rPr>
+        <w:rFonts w:ascii="Courier New" w:hAnsi="Courier New" w:cs="Courier New" w:hint="default"/>
+      </w:rPr>
+    </w:lvl>
+    <w:lvl w:ilvl="2" w:tplc="04090005" w:tentative="1">
+      <w:start w:val="1"/>
+      <w:numFmt w:val="bullet"/>
+      <w:lvlText w:val=""/>
+      <w:lvlJc w:val="left"/>
+      <w:pPr>
+        <w:ind w:left="2160" w:hanging="360"/>
+      </w:pPr>
+      <w:rPr>
+        <w:rFonts w:ascii="Wingdings" w:hAnsi="Wingdings" w:hint="default"/>
+      </w:rPr>
+    </w:lvl>
+    <w:lvl w:ilvl="3" w:tplc="04090001" w:tentative="1">
+      <w:start w:val="1"/>
+      <w:numFmt w:val="bullet"/>
+      <w:lvlText w:val=""/>
+      <w:lvlJc w:val="left"/>
+      <w:pPr>
+        <w:ind w:left="2880" w:hanging="360"/>
+      </w:pPr>
+      <w:rPr>
+        <w:rFonts w:ascii="Symbol" w:hAnsi="Symbol" w:hint="default"/>
+      </w:rPr>
+    </w:lvl>
+    <w:lvl w:ilvl="4" w:tplc="04090003" w:tentative="1">
+      <w:start w:val="1"/>
+      <w:numFmt w:val="bullet"/>
+      <w:lvlText w:val="o"/>
+      <w:lvlJc w:val="left"/>
+      <w:pPr>
+        <w:ind w:left="3600" w:hanging="360"/>
+      </w:pPr>
+      <w:rPr>
+        <w:rFonts w:ascii="Courier New" w:hAnsi="Courier New" w:cs="Courier New" w:hint="default"/>
+      </w:rPr>
+    </w:lvl>
+    <w:lvl w:ilvl="5" w:tplc="04090005" w:tentative="1">
+      <w:start w:val="1"/>
+      <w:numFmt w:val="bullet"/>
+      <w:lvlText w:val=""/>
+      <w:lvlJc w:val="left"/>
+      <w:pPr>
+        <w:ind w:left="4320" w:hanging="360"/>
+      </w:pPr>
+      <w:rPr>
+        <w:rFonts w:ascii="Wingdings" w:hAnsi="Wingdings" w:hint="default"/>
+      </w:rPr>
+    </w:lvl>
+    <w:lvl w:ilvl="6" w:tplc="04090001" w:tentative="1">
+      <w:start w:val="1"/>
+      <w:numFmt w:val="bullet"/>
+      <w:lvlText w:val=""/>
+      <w:lvlJc w:val="left"/>
+      <w:pPr>
+        <w:ind w:left="5040" w:hanging="360"/>
+      </w:pPr>
+      <w:rPr>
+        <w:rFonts w:ascii="Symbol" w:hAnsi="Symbol" w:hint="default"/>
+      </w:rPr>
+    </w:lvl>
+    <w:lvl w:ilvl="7" w:tplc="04090003" w:tentative="1">
+      <w:start w:val="1"/>
+      <w:numFmt w:val="bullet"/>
+      <w:lvlText w:val="o"/>
+      <w:lvlJc w:val="left"/>
+      <w:pPr>
+        <w:ind w:left="5760" w:hanging="360"/>
+      </w:pPr>
+      <w:rPr>
+        <w:rFonts w:ascii="Courier New" w:hAnsi="Courier New" w:cs="Courier New" w:hint="default"/>
+      </w:rPr>
+    </w:lvl>
+    <w:lvl w:ilvl="8" w:tplc="04090005" w:tentative="1">
+      <w:start w:val="1"/>
+      <w:numFmt w:val="bullet"/>
+      <w:lvlText w:val=""/>
+      <w:lvlJc w:val="left"/>
+      <w:pPr>
+        <w:ind w:left="6480" w:hanging="360"/>
+      </w:pPr>
+      <w:rPr>
+        <w:rFonts w:ascii="Wingdings" w:hAnsi="Wingdings" w:hint="default"/>
+      </w:rPr>
+    </w:lvl>
+  </w:abstractNum>
+  <w:abstractNum w:abstractNumId="2" w15:restartNumberingAfterBreak="0">
     <w:nsid w:val="385E2204"/>
     <w:multiLevelType w:val="hybridMultilevel"/>
     <w:tmpl w:val="5688F7AE"/>
@@ -281,8 +1261,198 @@
       </w:rPr>
     </w:lvl>
   </w:abstractNum>
+  <w:abstractNum w:abstractNumId="3" w15:restartNumberingAfterBreak="0">
+    <w:nsid w:val="45B14B80"/>
+    <w:multiLevelType w:val="hybridMultilevel"/>
+    <w:tmpl w:val="94A2A124"/>
+    <w:lvl w:ilvl="0" w:tplc="0409000F">
+      <w:start w:val="1"/>
+      <w:numFmt w:val="decimal"/>
+      <w:lvlText w:val="%1."/>
+      <w:lvlJc w:val="left"/>
+      <w:pPr>
+        <w:ind w:left="720" w:hanging="360"/>
+      </w:pPr>
+      <w:rPr>
+        <w:rFonts w:hint="default"/>
+      </w:rPr>
+    </w:lvl>
+    <w:lvl w:ilvl="1" w:tplc="04090019" w:tentative="1">
+      <w:start w:val="1"/>
+      <w:numFmt w:val="lowerLetter"/>
+      <w:lvlText w:val="%2."/>
+      <w:lvlJc w:val="left"/>
+      <w:pPr>
+        <w:ind w:left="1440" w:hanging="360"/>
+      </w:pPr>
+    </w:lvl>
+    <w:lvl w:ilvl="2" w:tplc="0409001B" w:tentative="1">
+      <w:start w:val="1"/>
+      <w:numFmt w:val="lowerRoman"/>
+      <w:lvlText w:val="%3."/>
+      <w:lvlJc w:val="right"/>
+      <w:pPr>
+        <w:ind w:left="2160" w:hanging="180"/>
+      </w:pPr>
+    </w:lvl>
+    <w:lvl w:ilvl="3" w:tplc="0409000F" w:tentative="1">
+      <w:start w:val="1"/>
+      <w:numFmt w:val="decimal"/>
+      <w:lvlText w:val="%4."/>
+      <w:lvlJc w:val="left"/>
+      <w:pPr>
+        <w:ind w:left="2880" w:hanging="360"/>
+      </w:pPr>
+    </w:lvl>
+    <w:lvl w:ilvl="4" w:tplc="04090019" w:tentative="1">
+      <w:start w:val="1"/>
+      <w:numFmt w:val="lowerLetter"/>
+      <w:lvlText w:val="%5."/>
+      <w:lvlJc w:val="left"/>
+      <w:pPr>
+        <w:ind w:left="3600" w:hanging="360"/>
+      </w:pPr>
+    </w:lvl>
+    <w:lvl w:ilvl="5" w:tplc="0409001B" w:tentative="1">
+      <w:start w:val="1"/>
+      <w:numFmt w:val="lowerRoman"/>
+      <w:lvlText w:val="%6."/>
+      <w:lvlJc w:val="right"/>
+      <w:pPr>
+        <w:ind w:left="4320" w:hanging="180"/>
+      </w:pPr>
+    </w:lvl>
+    <w:lvl w:ilvl="6" w:tplc="0409000F" w:tentative="1">
+      <w:start w:val="1"/>
+      <w:numFmt w:val="decimal"/>
+      <w:lvlText w:val="%7."/>
+      <w:lvlJc w:val="left"/>
+      <w:pPr>
+        <w:ind w:left="5040" w:hanging="360"/>
+      </w:pPr>
+    </w:lvl>
+    <w:lvl w:ilvl="7" w:tplc="04090019" w:tentative="1">
+      <w:start w:val="1"/>
+      <w:numFmt w:val="lowerLetter"/>
+      <w:lvlText w:val="%8."/>
+      <w:lvlJc w:val="left"/>
+      <w:pPr>
+        <w:ind w:left="5760" w:hanging="360"/>
+      </w:pPr>
+    </w:lvl>
+    <w:lvl w:ilvl="8" w:tplc="0409001B" w:tentative="1">
+      <w:start w:val="1"/>
+      <w:numFmt w:val="lowerRoman"/>
+      <w:lvlText w:val="%9."/>
+      <w:lvlJc w:val="right"/>
+      <w:pPr>
+        <w:ind w:left="6480" w:hanging="180"/>
+      </w:pPr>
+    </w:lvl>
+  </w:abstractNum>
+  <w:abstractNum w:abstractNumId="4" w15:restartNumberingAfterBreak="0">
+    <w:nsid w:val="60D46E96"/>
+    <w:multiLevelType w:val="hybridMultilevel"/>
+    <w:tmpl w:val="0390FA44"/>
+    <w:lvl w:ilvl="0" w:tplc="0409000F">
+      <w:start w:val="1"/>
+      <w:numFmt w:val="decimal"/>
+      <w:lvlText w:val="%1."/>
+      <w:lvlJc w:val="left"/>
+      <w:pPr>
+        <w:ind w:left="720" w:hanging="360"/>
+      </w:pPr>
+      <w:rPr>
+        <w:rFonts w:hint="default"/>
+      </w:rPr>
+    </w:lvl>
+    <w:lvl w:ilvl="1" w:tplc="04090019" w:tentative="1">
+      <w:start w:val="1"/>
+      <w:numFmt w:val="lowerLetter"/>
+      <w:lvlText w:val="%2."/>
+      <w:lvlJc w:val="left"/>
+      <w:pPr>
+        <w:ind w:left="1440" w:hanging="360"/>
+      </w:pPr>
+    </w:lvl>
+    <w:lvl w:ilvl="2" w:tplc="0409001B" w:tentative="1">
+      <w:start w:val="1"/>
+      <w:numFmt w:val="lowerRoman"/>
+      <w:lvlText w:val="%3."/>
+      <w:lvlJc w:val="right"/>
+      <w:pPr>
+        <w:ind w:left="2160" w:hanging="180"/>
+      </w:pPr>
+    </w:lvl>
+    <w:lvl w:ilvl="3" w:tplc="0409000F" w:tentative="1">
+      <w:start w:val="1"/>
+      <w:numFmt w:val="decimal"/>
+      <w:lvlText w:val="%4."/>
+      <w:lvlJc w:val="left"/>
+      <w:pPr>
+        <w:ind w:left="2880" w:hanging="360"/>
+      </w:pPr>
+    </w:lvl>
+    <w:lvl w:ilvl="4" w:tplc="04090019" w:tentative="1">
+      <w:start w:val="1"/>
+      <w:numFmt w:val="lowerLetter"/>
+      <w:lvlText w:val="%5."/>
+      <w:lvlJc w:val="left"/>
+      <w:pPr>
+        <w:ind w:left="3600" w:hanging="360"/>
+      </w:pPr>
+    </w:lvl>
+    <w:lvl w:ilvl="5" w:tplc="0409001B" w:tentative="1">
+      <w:start w:val="1"/>
+      <w:numFmt w:val="lowerRoman"/>
+      <w:lvlText w:val="%6."/>
+      <w:lvlJc w:val="right"/>
+      <w:pPr>
+        <w:ind w:left="4320" w:hanging="180"/>
+      </w:pPr>
+    </w:lvl>
+    <w:lvl w:ilvl="6" w:tplc="0409000F" w:tentative="1">
+      <w:start w:val="1"/>
+      <w:numFmt w:val="decimal"/>
+      <w:lvlText w:val="%7."/>
+      <w:lvlJc w:val="left"/>
+      <w:pPr>
+        <w:ind w:left="5040" w:hanging="360"/>
+      </w:pPr>
+    </w:lvl>
+    <w:lvl w:ilvl="7" w:tplc="04090019" w:tentative="1">
+      <w:start w:val="1"/>
+      <w:numFmt w:val="lowerLetter"/>
+      <w:lvlText w:val="%8."/>
+      <w:lvlJc w:val="left"/>
+      <w:pPr>
+        <w:ind w:left="5760" w:hanging="360"/>
+      </w:pPr>
+    </w:lvl>
+    <w:lvl w:ilvl="8" w:tplc="0409001B" w:tentative="1">
+      <w:start w:val="1"/>
+      <w:numFmt w:val="lowerRoman"/>
+      <w:lvlText w:val="%9."/>
+      <w:lvlJc w:val="right"/>
+      <w:pPr>
+        <w:ind w:left="6480" w:hanging="180"/>
+      </w:pPr>
+    </w:lvl>
+  </w:abstractNum>
   <w:num w:numId="1">
+    <w:abstractNumId w:val="2"/>
+  </w:num>
+  <w:num w:numId="2">
     <w:abstractNumId w:val="0"/>
+  </w:num>
+  <w:num w:numId="3">
+    <w:abstractNumId w:val="1"/>
+  </w:num>
+  <w:num w:numId="4">
+    <w:abstractNumId w:val="3"/>
+  </w:num>
+  <w:num w:numId="5">
+    <w:abstractNumId w:val="4"/>
   </w:num>
 </w:numbering>
 </file>
@@ -690,6 +1860,50 @@
       <w:lang w:val="en-GB"/>
     </w:rPr>
   </w:style>
+  <w:style w:type="paragraph" w:styleId="Heading2">
+    <w:name w:val="heading 2"/>
+    <w:basedOn w:val="Normal"/>
+    <w:next w:val="Normal"/>
+    <w:link w:val="Heading2Char"/>
+    <w:uiPriority w:val="9"/>
+    <w:unhideWhenUsed/>
+    <w:qFormat/>
+    <w:rsid w:val="006107F2"/>
+    <w:pPr>
+      <w:keepNext/>
+      <w:keepLines/>
+      <w:spacing w:before="40" w:after="0"/>
+      <w:outlineLvl w:val="1"/>
+    </w:pPr>
+    <w:rPr>
+      <w:rFonts w:asciiTheme="majorHAnsi" w:eastAsiaTheme="majorEastAsia" w:hAnsiTheme="majorHAnsi" w:cstheme="majorBidi"/>
+      <w:color w:val="2F5496" w:themeColor="accent1" w:themeShade="BF"/>
+      <w:sz w:val="26"/>
+      <w:szCs w:val="26"/>
+    </w:rPr>
+  </w:style>
+  <w:style w:type="paragraph" w:styleId="Heading3">
+    <w:name w:val="heading 3"/>
+    <w:basedOn w:val="Normal"/>
+    <w:next w:val="Normal"/>
+    <w:link w:val="Heading3Char"/>
+    <w:uiPriority w:val="9"/>
+    <w:unhideWhenUsed/>
+    <w:qFormat/>
+    <w:rsid w:val="00CE02DD"/>
+    <w:pPr>
+      <w:keepNext/>
+      <w:keepLines/>
+      <w:spacing w:before="40" w:after="0"/>
+      <w:outlineLvl w:val="2"/>
+    </w:pPr>
+    <w:rPr>
+      <w:rFonts w:asciiTheme="majorHAnsi" w:eastAsiaTheme="majorEastAsia" w:hAnsiTheme="majorHAnsi" w:cstheme="majorBidi"/>
+      <w:color w:val="1F3763" w:themeColor="accent1" w:themeShade="7F"/>
+      <w:sz w:val="24"/>
+      <w:szCs w:val="24"/>
+    </w:rPr>
+  </w:style>
   <w:style w:type="character" w:default="1" w:styleId="DefaultParagraphFont">
     <w:name w:val="Default Paragraph Font"/>
     <w:uiPriority w:val="1"/>
@@ -727,6 +1941,32 @@
       <w:ind w:left="720"/>
       <w:contextualSpacing/>
     </w:pPr>
+  </w:style>
+  <w:style w:type="character" w:customStyle="1" w:styleId="Heading2Char">
+    <w:name w:val="Heading 2 Char"/>
+    <w:basedOn w:val="DefaultParagraphFont"/>
+    <w:link w:val="Heading2"/>
+    <w:uiPriority w:val="9"/>
+    <w:rsid w:val="006107F2"/>
+    <w:rPr>
+      <w:rFonts w:asciiTheme="majorHAnsi" w:eastAsiaTheme="majorEastAsia" w:hAnsiTheme="majorHAnsi" w:cstheme="majorBidi"/>
+      <w:color w:val="2F5496" w:themeColor="accent1" w:themeShade="BF"/>
+      <w:sz w:val="26"/>
+      <w:szCs w:val="26"/>
+      <w:lang w:val="en-GB"/>
+    </w:rPr>
+  </w:style>
+  <w:style w:type="character" w:customStyle="1" w:styleId="Heading3Char">
+    <w:name w:val="Heading 3 Char"/>
+    <w:basedOn w:val="DefaultParagraphFont"/>
+    <w:link w:val="Heading3"/>
+    <w:uiPriority w:val="9"/>
+    <w:rsid w:val="00CE02DD"/>
+    <w:rPr>
+      <w:rFonts w:asciiTheme="majorHAnsi" w:eastAsiaTheme="majorEastAsia" w:hAnsiTheme="majorHAnsi" w:cstheme="majorBidi"/>
+      <w:color w:val="1F3763" w:themeColor="accent1" w:themeShade="7F"/>
+      <w:lang w:val="en-GB"/>
+    </w:rPr>
   </w:style>
 </w:styles>
 </file>

</xml_diff>

<commit_message>
Created .jar file from output
</commit_message>
<xml_diff>
--- a/Submission/Design Choice.docx
+++ b/Submission/Design Choice.docx
@@ -1,6 +1,6 @@
 
 <file path=word/document.xml><?xml version="1.0" encoding="utf-8"?>
-<w:document xmlns:wpc="http://schemas.microsoft.com/office/word/2010/wordprocessingCanvas" xmlns:cx="http://schemas.microsoft.com/office/drawing/2014/chartex" xmlns:cx1="http://schemas.microsoft.com/office/drawing/2015/9/8/chartex" xmlns:cx2="http://schemas.microsoft.com/office/drawing/2015/10/21/chartex" xmlns:cx3="http://schemas.microsoft.com/office/drawing/2016/5/9/chartex" xmlns:cx4="http://schemas.microsoft.com/office/drawing/2016/5/10/chartex" xmlns:cx5="http://schemas.microsoft.com/office/drawing/2016/5/11/chartex" xmlns:cx6="http://schemas.microsoft.com/office/drawing/2016/5/12/chartex" xmlns:cx7="http://schemas.microsoft.com/office/drawing/2016/5/13/chartex" xmlns:cx8="http://schemas.microsoft.com/office/drawing/2016/5/14/chartex" xmlns:mc="http://schemas.openxmlformats.org/markup-compatibility/2006" xmlns:aink="http://schemas.microsoft.com/office/drawing/2016/ink" xmlns:am3d="http://schemas.microsoft.com/office/drawing/2017/model3d" xmlns:o="urn:schemas-microsoft-com:office:office" xmlns:r="http://schemas.openxmlformats.org/officeDocument/2006/relationships" xmlns:m="http://schemas.openxmlformats.org/officeDocument/2006/math" xmlns:v="urn:schemas-microsoft-com:vml" xmlns:wp14="http://schemas.microsoft.com/office/word/2010/wordprocessingDrawing" xmlns:wp="http://schemas.openxmlformats.org/drawingml/2006/wordprocessingDrawing" xmlns:w10="urn:schemas-microsoft-com:office:word" xmlns:w="http://schemas.openxmlformats.org/wordprocessingml/2006/main" xmlns:w14="http://schemas.microsoft.com/office/word/2010/wordml" xmlns:w15="http://schemas.microsoft.com/office/word/2012/wordml" xmlns:w16cid="http://schemas.microsoft.com/office/word/2016/wordml/cid" xmlns:w16se="http://schemas.microsoft.com/office/word/2015/wordml/symex" xmlns:wpg="http://schemas.microsoft.com/office/word/2010/wordprocessingGroup" xmlns:wpi="http://schemas.microsoft.com/office/word/2010/wordprocessingInk" xmlns:wne="http://schemas.microsoft.com/office/word/2006/wordml" xmlns:wps="http://schemas.microsoft.com/office/word/2010/wordprocessingShape" mc:Ignorable="w14 w15 w16se w16cid wp14">
+<w:document xmlns:wpc="http://schemas.microsoft.com/office/word/2010/wordprocessingCanvas" xmlns:mc="http://schemas.openxmlformats.org/markup-compatibility/2006" xmlns:o="urn:schemas-microsoft-com:office:office" xmlns:r="http://schemas.openxmlformats.org/officeDocument/2006/relationships" xmlns:m="http://schemas.openxmlformats.org/officeDocument/2006/math" xmlns:v="urn:schemas-microsoft-com:vml" xmlns:wp14="http://schemas.microsoft.com/office/word/2010/wordprocessingDrawing" xmlns:wp="http://schemas.openxmlformats.org/drawingml/2006/wordprocessingDrawing" xmlns:w10="urn:schemas-microsoft-com:office:word" xmlns:w="http://schemas.openxmlformats.org/wordprocessingml/2006/main" xmlns:w14="http://schemas.microsoft.com/office/word/2010/wordml" xmlns:wpg="http://schemas.microsoft.com/office/word/2010/wordprocessingGroup" xmlns:wpi="http://schemas.microsoft.com/office/word/2010/wordprocessingInk" xmlns:wne="http://schemas.microsoft.com/office/word/2006/wordml" xmlns:wps="http://schemas.microsoft.com/office/word/2010/wordprocessingShape" mc:Ignorable="w14 wp14">
   <w:body>
     <w:p>
       <w:r>
@@ -12,8 +12,6 @@
       <w:r>
         <w:t>developed</w:t>
       </w:r>
-      <w:bookmarkStart w:id="0" w:name="_GoBack"/>
-      <w:bookmarkEnd w:id="0"/>
       <w:r>
         <w:t xml:space="preserve"> based on a UML diagram designed in the first meeting.</w:t>
       </w:r>
@@ -294,6 +292,7 @@
         <w:t xml:space="preserve">Before a Player draws or discards a card, we obtain a lock on the deck object using </w:t>
       </w:r>
       <w:proofErr w:type="spellStart"/>
+      <w:proofErr w:type="gramStart"/>
       <w:r>
         <w:rPr>
           <w:i/>
@@ -311,7 +310,14 @@
         <w:rPr>
           <w:i/>
         </w:rPr>
-        <w:t>()</w:t>
+        <w:t>(</w:t>
+      </w:r>
+      <w:proofErr w:type="gramEnd"/>
+      <w:r>
+        <w:rPr>
+          <w:i/>
+        </w:rPr>
+        <w:t>)</w:t>
       </w:r>
       <w:r>
         <w:t>. We decided to use this lock instead of synchronised methods because the implementation is more flexible and it automatically supports a fairness policy.</w:t>
@@ -338,6 +344,7 @@
       <w:r>
         <w:t xml:space="preserve"> implements </w:t>
       </w:r>
+      <w:proofErr w:type="gramStart"/>
       <w:r>
         <w:rPr>
           <w:i/>
@@ -345,7 +352,11 @@
         <w:t>Runnable</w:t>
       </w:r>
       <w:r>
-        <w:t xml:space="preserve">, </w:t>
+        <w:t>,</w:t>
+      </w:r>
+      <w:proofErr w:type="gramEnd"/>
+      <w:r>
+        <w:t xml:space="preserve"> </w:t>
       </w:r>
       <w:r>
         <w:t xml:space="preserve">and each </w:t>
@@ -499,11 +510,19 @@
       <w:r>
         <w:t xml:space="preserve"> object is true. This loop runs while the first stage of the game is still running, when no players have won yet and they are trying to win. Then, the players </w:t>
       </w:r>
-      <w:r>
-        <w:rPr>
-          <w:i/>
-        </w:rPr>
-        <w:t>wait()</w:t>
+      <w:proofErr w:type="gramStart"/>
+      <w:r>
+        <w:rPr>
+          <w:i/>
+        </w:rPr>
+        <w:t>wait(</w:t>
+      </w:r>
+      <w:proofErr w:type="gramEnd"/>
+      <w:r>
+        <w:rPr>
+          <w:i/>
+        </w:rPr>
+        <w:t>)</w:t>
       </w:r>
       <w:r>
         <w:t xml:space="preserve">, and then enter into their next stage – a while loop with the condition that turnsHad &lt; turnsAllowed. </w:t>
@@ -526,11 +545,19 @@
       <w:r>
         <w:t xml:space="preserve"> </w:t>
       </w:r>
-      <w:r>
-        <w:rPr>
-          <w:i/>
-        </w:rPr>
-        <w:t>wait()</w:t>
+      <w:proofErr w:type="gramStart"/>
+      <w:r>
+        <w:rPr>
+          <w:i/>
+        </w:rPr>
+        <w:t>wait(</w:t>
+      </w:r>
+      <w:proofErr w:type="gramEnd"/>
+      <w:r>
+        <w:rPr>
+          <w:i/>
+        </w:rPr>
+        <w:t>)</w:t>
       </w:r>
       <w:r>
         <w:t xml:space="preserve"> </w:t>
@@ -543,6 +570,7 @@
       <w:r>
         <w:t xml:space="preserve">A player has a turn by calling </w:t>
       </w:r>
+      <w:proofErr w:type="gramStart"/>
       <w:r>
         <w:rPr>
           <w:i/>
@@ -559,7 +587,14 @@
         <w:rPr>
           <w:i/>
         </w:rPr>
-        <w:t>Turn()</w:t>
+        <w:t>Turn(</w:t>
+      </w:r>
+      <w:proofErr w:type="gramEnd"/>
+      <w:r>
+        <w:rPr>
+          <w:i/>
+        </w:rPr>
+        <w:t>)</w:t>
       </w:r>
       <w:r>
         <w:t>, which works as follows:</w:t>
@@ -574,7 +609,15 @@
         </w:numPr>
       </w:pPr>
       <w:r>
-        <w:t>If the player’s left deck does not have any cards, then exit.</w:t>
+        <w:t xml:space="preserve">If the player’s left deck does not have any cards, </w:t>
+      </w:r>
+      <w:proofErr w:type="gramStart"/>
+      <w:r>
+        <w:t>then</w:t>
+      </w:r>
+      <w:proofErr w:type="gramEnd"/>
+      <w:r>
+        <w:t xml:space="preserve"> exit.</w:t>
       </w:r>
     </w:p>
     <w:p>
@@ -780,11 +823,19 @@
       <w:r>
         <w:t xml:space="preserve">by calling </w:t>
       </w:r>
-      <w:r>
-        <w:rPr>
-          <w:i/>
-        </w:rPr>
-        <w:t xml:space="preserve">notify() </w:t>
+      <w:proofErr w:type="gramStart"/>
+      <w:r>
+        <w:rPr>
+          <w:i/>
+        </w:rPr>
+        <w:t>notify(</w:t>
+      </w:r>
+      <w:proofErr w:type="gramEnd"/>
+      <w:r>
+        <w:rPr>
+          <w:i/>
+        </w:rPr>
+        <w:t xml:space="preserve">) </w:t>
       </w:r>
       <w:r>
         <w:t>on them.</w:t>
@@ -799,8 +850,158 @@
         <w:t>Ensuring thread safety</w:t>
       </w:r>
     </w:p>
-    <w:p/>
-    <w:p/>
+    <w:p>
+      <w:r>
+        <w:t>We used three different methods for keeping the card game thread safe, these were;</w:t>
+      </w:r>
+    </w:p>
+    <w:p>
+      <w:r>
+        <w:t xml:space="preserve"> Atomic variables, these were used within the </w:t>
+      </w:r>
+      <w:proofErr w:type="spellStart"/>
+      <w:r>
+        <w:t>CardGame</w:t>
+      </w:r>
+      <w:proofErr w:type="spellEnd"/>
+      <w:r>
+        <w:t xml:space="preserve"> class for the </w:t>
+      </w:r>
+      <w:proofErr w:type="spellStart"/>
+      <w:r>
+        <w:t>finishedPlayers</w:t>
+      </w:r>
+      <w:proofErr w:type="spellEnd"/>
+      <w:r>
+        <w:t xml:space="preserve"> (</w:t>
+      </w:r>
+      <w:proofErr w:type="spellStart"/>
+      <w:r>
+        <w:t>AtomicInteger</w:t>
+      </w:r>
+      <w:proofErr w:type="spellEnd"/>
+      <w:r>
+        <w:t xml:space="preserve">) and the </w:t>
+      </w:r>
+      <w:proofErr w:type="spellStart"/>
+      <w:r>
+        <w:t>gameRunning</w:t>
+      </w:r>
+      <w:proofErr w:type="spellEnd"/>
+      <w:r>
+        <w:t xml:space="preserve"> (</w:t>
+      </w:r>
+      <w:proofErr w:type="spellStart"/>
+      <w:r>
+        <w:t>AtomicBoolean</w:t>
+      </w:r>
+      <w:proofErr w:type="spellEnd"/>
+      <w:r>
+        <w:t xml:space="preserve">) variables. An atomic </w:t>
+      </w:r>
+      <w:proofErr w:type="spellStart"/>
+      <w:r>
+        <w:t>vaiable</w:t>
+      </w:r>
+      <w:proofErr w:type="spellEnd"/>
+      <w:r>
+        <w:t xml:space="preserve"> can only be updated by compare-and-swap operations. This makes so when multiple threads attempt to update the same value one of them wins and updates it. This functionality allows us to make sure that the </w:t>
+      </w:r>
+      <w:proofErr w:type="spellStart"/>
+      <w:r>
+        <w:t>finishedPlayers</w:t>
+      </w:r>
+      <w:proofErr w:type="spellEnd"/>
+      <w:r>
+        <w:t xml:space="preserve"> and </w:t>
+      </w:r>
+      <w:proofErr w:type="spellStart"/>
+      <w:r>
+        <w:t>gameRunning</w:t>
+      </w:r>
+      <w:proofErr w:type="spellEnd"/>
+      <w:r>
+        <w:t xml:space="preserve"> variables are never updated at the same time by different threads. </w:t>
+      </w:r>
+    </w:p>
+    <w:p>
+      <w:r>
+        <w:t xml:space="preserve"> </w:t>
+      </w:r>
+      <w:proofErr w:type="spellStart"/>
+      <w:r>
+        <w:t>ReentrantL</w:t>
+      </w:r>
+      <w:r>
+        <w:t>ocks</w:t>
+      </w:r>
+      <w:proofErr w:type="spellEnd"/>
+      <w:r>
+        <w:t xml:space="preserve">, in our program we used a </w:t>
+      </w:r>
+      <w:proofErr w:type="spellStart"/>
+      <w:r>
+        <w:t>R</w:t>
+      </w:r>
+      <w:r>
+        <w:t>eentrantlock</w:t>
+      </w:r>
+      <w:proofErr w:type="spellEnd"/>
+      <w:r>
+        <w:t xml:space="preserve"> on each deck to make sure that only one player can hold the lock a</w:t>
+      </w:r>
+      <w:r>
+        <w:t xml:space="preserve">nd so access it at a time. The </w:t>
+      </w:r>
+      <w:proofErr w:type="spellStart"/>
+      <w:r>
+        <w:t>R</w:t>
+      </w:r>
+      <w:r>
+        <w:t>eentrantLock</w:t>
+      </w:r>
+      <w:proofErr w:type="spellEnd"/>
+      <w:r>
+        <w:t xml:space="preserve"> was used for this instead of a synchronised method because it is </w:t>
+      </w:r>
+      <w:r>
+        <w:t>unstructured;</w:t>
+      </w:r>
+      <w:r>
+        <w:t xml:space="preserve"> therefore a block structure is not required. This allows other threads to access parts </w:t>
+      </w:r>
+      <w:proofErr w:type="gramStart"/>
+      <w:r>
+        <w:t>of  the</w:t>
+      </w:r>
+      <w:proofErr w:type="gramEnd"/>
+      <w:r>
+        <w:t xml:space="preserve"> deck object to start their computation while still blocking them from parts where changes are made to avoid concurrent changes occurring.</w:t>
+      </w:r>
+    </w:p>
+    <w:p>
+      <w:r>
+        <w:t>Synchronised methods/blocks, our program made use of the synchronised keyword for the ‘</w:t>
+      </w:r>
+      <w:proofErr w:type="spellStart"/>
+      <w:r>
+        <w:t>incrementFinishedPlayers</w:t>
+      </w:r>
+      <w:proofErr w:type="spellEnd"/>
+      <w:r>
+        <w:t>’ method. This is because we only want one thread to be able to run this method at any one time, therefore making the method synchronised means that any other thread trying to access it has to wait till the lock has been released. We also used the synchronised keyword for small blocks of code including within the ‘</w:t>
+      </w:r>
+      <w:proofErr w:type="spellStart"/>
+      <w:r>
+        <w:t>playGame</w:t>
+      </w:r>
+      <w:proofErr w:type="spellEnd"/>
+      <w:r>
+        <w:t>’ method where it is used to notify each player individually that they can stop waiting and continue with their computation.</w:t>
+      </w:r>
+      <w:bookmarkStart w:id="0" w:name="_GoBack"/>
+      <w:bookmarkEnd w:id="0"/>
+    </w:p>
     <w:sectPr>
       <w:pgSz w:w="11900" w:h="16840"/>
       <w:pgMar w:top="1440" w:right="1440" w:bottom="1440" w:left="1440" w:header="708" w:footer="708" w:gutter="0"/>
@@ -812,8 +1013,8 @@
 </file>
 
 <file path=word/numbering.xml><?xml version="1.0" encoding="utf-8"?>
-<w:numbering xmlns:wpc="http://schemas.microsoft.com/office/word/2010/wordprocessingCanvas" xmlns:cx="http://schemas.microsoft.com/office/drawing/2014/chartex" xmlns:cx1="http://schemas.microsoft.com/office/drawing/2015/9/8/chartex" xmlns:cx2="http://schemas.microsoft.com/office/drawing/2015/10/21/chartex" xmlns:cx3="http://schemas.microsoft.com/office/drawing/2016/5/9/chartex" xmlns:cx4="http://schemas.microsoft.com/office/drawing/2016/5/10/chartex" xmlns:cx5="http://schemas.microsoft.com/office/drawing/2016/5/11/chartex" xmlns:cx6="http://schemas.microsoft.com/office/drawing/2016/5/12/chartex" xmlns:cx7="http://schemas.microsoft.com/office/drawing/2016/5/13/chartex" xmlns:cx8="http://schemas.microsoft.com/office/drawing/2016/5/14/chartex" xmlns:mc="http://schemas.openxmlformats.org/markup-compatibility/2006" xmlns:aink="http://schemas.microsoft.com/office/drawing/2016/ink" xmlns:am3d="http://schemas.microsoft.com/office/drawing/2017/model3d" xmlns:o="urn:schemas-microsoft-com:office:office" xmlns:r="http://schemas.openxmlformats.org/officeDocument/2006/relationships" xmlns:m="http://schemas.openxmlformats.org/officeDocument/2006/math" xmlns:v="urn:schemas-microsoft-com:vml" xmlns:wp14="http://schemas.microsoft.com/office/word/2010/wordprocessingDrawing" xmlns:wp="http://schemas.openxmlformats.org/drawingml/2006/wordprocessingDrawing" xmlns:w10="urn:schemas-microsoft-com:office:word" xmlns:w="http://schemas.openxmlformats.org/wordprocessingml/2006/main" xmlns:w14="http://schemas.microsoft.com/office/word/2010/wordml" xmlns:w15="http://schemas.microsoft.com/office/word/2012/wordml" xmlns:w16cid="http://schemas.microsoft.com/office/word/2016/wordml/cid" xmlns:w16se="http://schemas.microsoft.com/office/word/2015/wordml/symex" xmlns:wpg="http://schemas.microsoft.com/office/word/2010/wordprocessingGroup" xmlns:wpi="http://schemas.microsoft.com/office/word/2010/wordprocessingInk" xmlns:wne="http://schemas.microsoft.com/office/word/2006/wordml" xmlns:wps="http://schemas.microsoft.com/office/word/2010/wordprocessingShape" mc:Ignorable="w14 w15 w16se w16cid wp14">
-  <w:abstractNum w:abstractNumId="0" w15:restartNumberingAfterBreak="0">
+<w:numbering xmlns:wpc="http://schemas.microsoft.com/office/word/2010/wordprocessingCanvas" xmlns:mc="http://schemas.openxmlformats.org/markup-compatibility/2006" xmlns:o="urn:schemas-microsoft-com:office:office" xmlns:r="http://schemas.openxmlformats.org/officeDocument/2006/relationships" xmlns:m="http://schemas.openxmlformats.org/officeDocument/2006/math" xmlns:v="urn:schemas-microsoft-com:vml" xmlns:wp14="http://schemas.microsoft.com/office/word/2010/wordprocessingDrawing" xmlns:wp="http://schemas.openxmlformats.org/drawingml/2006/wordprocessingDrawing" xmlns:w10="urn:schemas-microsoft-com:office:word" xmlns:w="http://schemas.openxmlformats.org/wordprocessingml/2006/main" xmlns:w14="http://schemas.microsoft.com/office/word/2010/wordml" xmlns:wpg="http://schemas.microsoft.com/office/word/2010/wordprocessingGroup" xmlns:wpi="http://schemas.microsoft.com/office/word/2010/wordprocessingInk" xmlns:wne="http://schemas.microsoft.com/office/word/2006/wordml" xmlns:wps="http://schemas.microsoft.com/office/word/2010/wordprocessingShape" mc:Ignorable="w14 wp14">
+  <w:abstractNum w:abstractNumId="0">
     <w:nsid w:val="063670AE"/>
     <w:multiLevelType w:val="hybridMultilevel"/>
     <w:tmpl w:val="3B1609A6"/>
@@ -902,7 +1103,7 @@
       </w:pPr>
     </w:lvl>
   </w:abstractNum>
-  <w:abstractNum w:abstractNumId="1" w15:restartNumberingAfterBreak="0">
+  <w:abstractNum w:abstractNumId="1">
     <w:nsid w:val="079F159F"/>
     <w:multiLevelType w:val="hybridMultilevel"/>
     <w:tmpl w:val="CCFC566E"/>
@@ -1015,7 +1216,7 @@
       </w:rPr>
     </w:lvl>
   </w:abstractNum>
-  <w:abstractNum w:abstractNumId="2" w15:restartNumberingAfterBreak="0">
+  <w:abstractNum w:abstractNumId="2">
     <w:nsid w:val="385E2204"/>
     <w:multiLevelType w:val="hybridMultilevel"/>
     <w:tmpl w:val="5688F7AE"/>
@@ -1128,7 +1329,7 @@
       </w:rPr>
     </w:lvl>
   </w:abstractNum>
-  <w:abstractNum w:abstractNumId="3" w15:restartNumberingAfterBreak="0">
+  <w:abstractNum w:abstractNumId="3">
     <w:nsid w:val="45B14B80"/>
     <w:multiLevelType w:val="hybridMultilevel"/>
     <w:tmpl w:val="94A2A124"/>
@@ -1217,7 +1418,7 @@
       </w:pPr>
     </w:lvl>
   </w:abstractNum>
-  <w:abstractNum w:abstractNumId="4" w15:restartNumberingAfterBreak="0">
+  <w:abstractNum w:abstractNumId="4">
     <w:nsid w:val="60D46E96"/>
     <w:multiLevelType w:val="hybridMultilevel"/>
     <w:tmpl w:val="0390FA44"/>
@@ -1325,7 +1526,7 @@
 </file>
 
 <file path=word/styles.xml><?xml version="1.0" encoding="utf-8"?>
-<w:styles xmlns:mc="http://schemas.openxmlformats.org/markup-compatibility/2006" xmlns:r="http://schemas.openxmlformats.org/officeDocument/2006/relationships" xmlns:w="http://schemas.openxmlformats.org/wordprocessingml/2006/main" xmlns:w14="http://schemas.microsoft.com/office/word/2010/wordml" xmlns:w15="http://schemas.microsoft.com/office/word/2012/wordml" xmlns:w16cid="http://schemas.microsoft.com/office/word/2016/wordml/cid" xmlns:w16se="http://schemas.microsoft.com/office/word/2015/wordml/symex" mc:Ignorable="w14 w15 w16se w16cid">
+<w:styles xmlns:mc="http://schemas.openxmlformats.org/markup-compatibility/2006" xmlns:r="http://schemas.openxmlformats.org/officeDocument/2006/relationships" xmlns:w="http://schemas.openxmlformats.org/wordprocessingml/2006/main" xmlns:w14="http://schemas.microsoft.com/office/word/2010/wordml" mc:Ignorable="w14">
   <w:docDefaults>
     <w:rPrDefault>
       <w:rPr>
@@ -1337,382 +1538,420 @@
     </w:rPrDefault>
     <w:pPrDefault/>
   </w:docDefaults>
-  <w:latentStyles w:defLockedState="0" w:defUIPriority="99" w:defSemiHidden="0" w:defUnhideWhenUsed="0" w:defQFormat="0" w:count="375">
-    <w:lsdException w:name="Normal" w:uiPriority="0" w:qFormat="1"/>
-    <w:lsdException w:name="heading 1" w:uiPriority="9" w:qFormat="1"/>
-    <w:lsdException w:name="heading 2" w:semiHidden="1" w:uiPriority="9" w:unhideWhenUsed="1" w:qFormat="1"/>
-    <w:lsdException w:name="heading 3" w:semiHidden="1" w:uiPriority="9" w:unhideWhenUsed="1" w:qFormat="1"/>
-    <w:lsdException w:name="heading 4" w:semiHidden="1" w:uiPriority="9" w:unhideWhenUsed="1" w:qFormat="1"/>
-    <w:lsdException w:name="heading 5" w:semiHidden="1" w:uiPriority="9" w:unhideWhenUsed="1" w:qFormat="1"/>
-    <w:lsdException w:name="heading 6" w:semiHidden="1" w:uiPriority="9" w:unhideWhenUsed="1" w:qFormat="1"/>
-    <w:lsdException w:name="heading 7" w:semiHidden="1" w:uiPriority="9" w:unhideWhenUsed="1" w:qFormat="1"/>
-    <w:lsdException w:name="heading 8" w:semiHidden="1" w:uiPriority="9" w:unhideWhenUsed="1" w:qFormat="1"/>
-    <w:lsdException w:name="heading 9" w:semiHidden="1" w:uiPriority="9" w:unhideWhenUsed="1" w:qFormat="1"/>
-    <w:lsdException w:name="index 1" w:semiHidden="1" w:unhideWhenUsed="1"/>
-    <w:lsdException w:name="index 2" w:semiHidden="1" w:unhideWhenUsed="1"/>
-    <w:lsdException w:name="index 3" w:semiHidden="1" w:unhideWhenUsed="1"/>
-    <w:lsdException w:name="index 4" w:semiHidden="1" w:unhideWhenUsed="1"/>
-    <w:lsdException w:name="index 5" w:semiHidden="1" w:unhideWhenUsed="1"/>
-    <w:lsdException w:name="index 6" w:semiHidden="1" w:unhideWhenUsed="1"/>
-    <w:lsdException w:name="index 7" w:semiHidden="1" w:unhideWhenUsed="1"/>
-    <w:lsdException w:name="index 8" w:semiHidden="1" w:unhideWhenUsed="1"/>
-    <w:lsdException w:name="index 9" w:semiHidden="1" w:unhideWhenUsed="1"/>
-    <w:lsdException w:name="toc 1" w:semiHidden="1" w:uiPriority="39" w:unhideWhenUsed="1"/>
-    <w:lsdException w:name="toc 2" w:semiHidden="1" w:uiPriority="39" w:unhideWhenUsed="1"/>
-    <w:lsdException w:name="toc 3" w:semiHidden="1" w:uiPriority="39" w:unhideWhenUsed="1"/>
-    <w:lsdException w:name="toc 4" w:semiHidden="1" w:uiPriority="39" w:unhideWhenUsed="1"/>
-    <w:lsdException w:name="toc 5" w:semiHidden="1" w:uiPriority="39" w:unhideWhenUsed="1"/>
-    <w:lsdException w:name="toc 6" w:semiHidden="1" w:uiPriority="39" w:unhideWhenUsed="1"/>
-    <w:lsdException w:name="toc 7" w:semiHidden="1" w:uiPriority="39" w:unhideWhenUsed="1"/>
-    <w:lsdException w:name="toc 8" w:semiHidden="1" w:uiPriority="39" w:unhideWhenUsed="1"/>
-    <w:lsdException w:name="toc 9" w:semiHidden="1" w:uiPriority="39" w:unhideWhenUsed="1"/>
-    <w:lsdException w:name="Normal Indent" w:semiHidden="1" w:unhideWhenUsed="1"/>
-    <w:lsdException w:name="footnote text" w:semiHidden="1" w:unhideWhenUsed="1"/>
-    <w:lsdException w:name="annotation text" w:semiHidden="1" w:unhideWhenUsed="1"/>
-    <w:lsdException w:name="header" w:semiHidden="1" w:unhideWhenUsed="1"/>
-    <w:lsdException w:name="footer" w:semiHidden="1" w:unhideWhenUsed="1"/>
-    <w:lsdException w:name="index heading" w:semiHidden="1" w:unhideWhenUsed="1"/>
-    <w:lsdException w:name="caption" w:semiHidden="1" w:uiPriority="35" w:unhideWhenUsed="1" w:qFormat="1"/>
-    <w:lsdException w:name="table of figures" w:semiHidden="1" w:unhideWhenUsed="1"/>
-    <w:lsdException w:name="envelope address" w:semiHidden="1" w:unhideWhenUsed="1"/>
-    <w:lsdException w:name="envelope return" w:semiHidden="1" w:unhideWhenUsed="1"/>
-    <w:lsdException w:name="footnote reference" w:semiHidden="1" w:unhideWhenUsed="1"/>
-    <w:lsdException w:name="annotation reference" w:semiHidden="1" w:unhideWhenUsed="1"/>
-    <w:lsdException w:name="line number" w:semiHidden="1" w:unhideWhenUsed="1"/>
-    <w:lsdException w:name="page number" w:semiHidden="1" w:unhideWhenUsed="1"/>
-    <w:lsdException w:name="endnote reference" w:semiHidden="1" w:unhideWhenUsed="1"/>
-    <w:lsdException w:name="endnote text" w:semiHidden="1" w:unhideWhenUsed="1"/>
-    <w:lsdException w:name="table of authorities" w:semiHidden="1" w:unhideWhenUsed="1"/>
-    <w:lsdException w:name="macro" w:semiHidden="1" w:unhideWhenUsed="1"/>
-    <w:lsdException w:name="toa heading" w:semiHidden="1" w:unhideWhenUsed="1"/>
-    <w:lsdException w:name="List" w:semiHidden="1" w:unhideWhenUsed="1"/>
-    <w:lsdException w:name="List Bullet" w:semiHidden="1" w:unhideWhenUsed="1"/>
-    <w:lsdException w:name="List Number" w:semiHidden="1" w:unhideWhenUsed="1"/>
-    <w:lsdException w:name="List 2" w:semiHidden="1" w:unhideWhenUsed="1"/>
-    <w:lsdException w:name="List 3" w:semiHidden="1" w:unhideWhenUsed="1"/>
-    <w:lsdException w:name="List 4" w:semiHidden="1" w:unhideWhenUsed="1"/>
-    <w:lsdException w:name="List 5" w:semiHidden="1" w:unhideWhenUsed="1"/>
-    <w:lsdException w:name="List Bullet 2" w:semiHidden="1" w:unhideWhenUsed="1"/>
-    <w:lsdException w:name="List Bullet 3" w:semiHidden="1" w:unhideWhenUsed="1"/>
-    <w:lsdException w:name="List Bullet 4" w:semiHidden="1" w:unhideWhenUsed="1"/>
-    <w:lsdException w:name="List Bullet 5" w:semiHidden="1" w:unhideWhenUsed="1"/>
-    <w:lsdException w:name="List Number 2" w:semiHidden="1" w:unhideWhenUsed="1"/>
-    <w:lsdException w:name="List Number 3" w:semiHidden="1" w:unhideWhenUsed="1"/>
-    <w:lsdException w:name="List Number 4" w:semiHidden="1" w:unhideWhenUsed="1"/>
-    <w:lsdException w:name="List Number 5" w:semiHidden="1" w:unhideWhenUsed="1"/>
-    <w:lsdException w:name="Title" w:uiPriority="10" w:qFormat="1"/>
-    <w:lsdException w:name="Closing" w:semiHidden="1" w:unhideWhenUsed="1"/>
-    <w:lsdException w:name="Signature" w:semiHidden="1" w:unhideWhenUsed="1"/>
-    <w:lsdException w:name="Default Paragraph Font" w:semiHidden="1" w:uiPriority="1" w:unhideWhenUsed="1"/>
-    <w:lsdException w:name="Body Text" w:semiHidden="1" w:unhideWhenUsed="1"/>
-    <w:lsdException w:name="Body Text Indent" w:semiHidden="1" w:unhideWhenUsed="1"/>
-    <w:lsdException w:name="List Continue" w:semiHidden="1" w:unhideWhenUsed="1"/>
-    <w:lsdException w:name="List Continue 2" w:semiHidden="1" w:unhideWhenUsed="1"/>
-    <w:lsdException w:name="List Continue 3" w:semiHidden="1" w:unhideWhenUsed="1"/>
-    <w:lsdException w:name="List Continue 4" w:semiHidden="1" w:unhideWhenUsed="1"/>
-    <w:lsdException w:name="List Continue 5" w:semiHidden="1" w:unhideWhenUsed="1"/>
-    <w:lsdException w:name="Message Header" w:semiHidden="1" w:unhideWhenUsed="1"/>
-    <w:lsdException w:name="Subtitle" w:uiPriority="11" w:qFormat="1"/>
-    <w:lsdException w:name="Salutation" w:semiHidden="1" w:unhideWhenUsed="1"/>
-    <w:lsdException w:name="Date" w:semiHidden="1" w:unhideWhenUsed="1"/>
-    <w:lsdException w:name="Body Text First Indent" w:semiHidden="1" w:unhideWhenUsed="1"/>
-    <w:lsdException w:name="Body Text First Indent 2" w:semiHidden="1" w:unhideWhenUsed="1"/>
-    <w:lsdException w:name="Note Heading" w:semiHidden="1" w:unhideWhenUsed="1"/>
-    <w:lsdException w:name="Body Text 2" w:semiHidden="1" w:unhideWhenUsed="1"/>
-    <w:lsdException w:name="Body Text 3" w:semiHidden="1" w:unhideWhenUsed="1"/>
-    <w:lsdException w:name="Body Text Indent 2" w:semiHidden="1" w:unhideWhenUsed="1"/>
-    <w:lsdException w:name="Body Text Indent 3" w:semiHidden="1" w:unhideWhenUsed="1"/>
-    <w:lsdException w:name="Block Text" w:semiHidden="1" w:unhideWhenUsed="1"/>
-    <w:lsdException w:name="Hyperlink" w:semiHidden="1" w:unhideWhenUsed="1"/>
-    <w:lsdException w:name="FollowedHyperlink" w:semiHidden="1" w:unhideWhenUsed="1"/>
-    <w:lsdException w:name="Strong" w:uiPriority="22" w:qFormat="1"/>
-    <w:lsdException w:name="Emphasis" w:uiPriority="20" w:qFormat="1"/>
-    <w:lsdException w:name="Document Map" w:semiHidden="1" w:unhideWhenUsed="1"/>
-    <w:lsdException w:name="Plain Text" w:semiHidden="1" w:unhideWhenUsed="1"/>
-    <w:lsdException w:name="E-mail Signature" w:semiHidden="1" w:unhideWhenUsed="1"/>
-    <w:lsdException w:name="HTML Top of Form" w:semiHidden="1" w:unhideWhenUsed="1"/>
-    <w:lsdException w:name="HTML Bottom of Form" w:semiHidden="1" w:unhideWhenUsed="1"/>
-    <w:lsdException w:name="Normal (Web)" w:semiHidden="1" w:unhideWhenUsed="1"/>
-    <w:lsdException w:name="HTML Acronym" w:semiHidden="1" w:unhideWhenUsed="1"/>
-    <w:lsdException w:name="HTML Address" w:semiHidden="1" w:unhideWhenUsed="1"/>
-    <w:lsdException w:name="HTML Cite" w:semiHidden="1" w:unhideWhenUsed="1"/>
-    <w:lsdException w:name="HTML Code" w:semiHidden="1" w:unhideWhenUsed="1"/>
-    <w:lsdException w:name="HTML Definition" w:semiHidden="1" w:unhideWhenUsed="1"/>
-    <w:lsdException w:name="HTML Keyboard" w:semiHidden="1" w:unhideWhenUsed="1"/>
-    <w:lsdException w:name="HTML Preformatted" w:semiHidden="1" w:unhideWhenUsed="1"/>
-    <w:lsdException w:name="HTML Sample" w:semiHidden="1" w:unhideWhenUsed="1"/>
-    <w:lsdException w:name="HTML Typewriter" w:semiHidden="1" w:unhideWhenUsed="1"/>
-    <w:lsdException w:name="HTML Variable" w:semiHidden="1" w:unhideWhenUsed="1"/>
-    <w:lsdException w:name="Normal Table" w:semiHidden="1" w:unhideWhenUsed="1"/>
-    <w:lsdException w:name="annotation subject" w:semiHidden="1" w:unhideWhenUsed="1"/>
-    <w:lsdException w:name="No List" w:semiHidden="1" w:unhideWhenUsed="1"/>
-    <w:lsdException w:name="Outline List 1" w:semiHidden="1" w:unhideWhenUsed="1"/>
-    <w:lsdException w:name="Outline List 2" w:semiHidden="1" w:unhideWhenUsed="1"/>
-    <w:lsdException w:name="Outline List 3" w:semiHidden="1" w:unhideWhenUsed="1"/>
-    <w:lsdException w:name="Table Simple 1" w:semiHidden="1" w:unhideWhenUsed="1"/>
-    <w:lsdException w:name="Table Simple 2" w:semiHidden="1" w:unhideWhenUsed="1"/>
-    <w:lsdException w:name="Table Simple 3" w:semiHidden="1" w:unhideWhenUsed="1"/>
-    <w:lsdException w:name="Table Classic 1" w:semiHidden="1" w:unhideWhenUsed="1"/>
-    <w:lsdException w:name="Table Classic 2" w:semiHidden="1" w:unhideWhenUsed="1"/>
-    <w:lsdException w:name="Table Classic 3" w:semiHidden="1" w:unhideWhenUsed="1"/>
-    <w:lsdException w:name="Table Classic 4" w:semiHidden="1" w:unhideWhenUsed="1"/>
-    <w:lsdException w:name="Table Colorful 1" w:semiHidden="1" w:unhideWhenUsed="1"/>
-    <w:lsdException w:name="Table Colorful 2" w:semiHidden="1" w:unhideWhenUsed="1"/>
-    <w:lsdException w:name="Table Colorful 3" w:semiHidden="1" w:unhideWhenUsed="1"/>
-    <w:lsdException w:name="Table Columns 1" w:semiHidden="1" w:unhideWhenUsed="1"/>
-    <w:lsdException w:name="Table Columns 2" w:semiHidden="1" w:unhideWhenUsed="1"/>
-    <w:lsdException w:name="Table Columns 3" w:semiHidden="1" w:unhideWhenUsed="1"/>
-    <w:lsdException w:name="Table Columns 4" w:semiHidden="1" w:unhideWhenUsed="1"/>
-    <w:lsdException w:name="Table Columns 5" w:semiHidden="1" w:unhideWhenUsed="1"/>
-    <w:lsdException w:name="Table Grid 1" w:semiHidden="1" w:unhideWhenUsed="1"/>
-    <w:lsdException w:name="Table Grid 2" w:semiHidden="1" w:unhideWhenUsed="1"/>
-    <w:lsdException w:name="Table Grid 3" w:semiHidden="1" w:unhideWhenUsed="1"/>
-    <w:lsdException w:name="Table Grid 4" w:semiHidden="1" w:unhideWhenUsed="1"/>
-    <w:lsdException w:name="Table Grid 5" w:semiHidden="1" w:unhideWhenUsed="1"/>
-    <w:lsdException w:name="Table Grid 6" w:semiHidden="1" w:unhideWhenUsed="1"/>
-    <w:lsdException w:name="Table Grid 7" w:semiHidden="1" w:unhideWhenUsed="1"/>
-    <w:lsdException w:name="Table Grid 8" w:semiHidden="1" w:unhideWhenUsed="1"/>
-    <w:lsdException w:name="Table List 1" w:semiHidden="1" w:unhideWhenUsed="1"/>
-    <w:lsdException w:name="Table List 2" w:semiHidden="1" w:unhideWhenUsed="1"/>
-    <w:lsdException w:name="Table List 3" w:semiHidden="1" w:unhideWhenUsed="1"/>
-    <w:lsdException w:name="Table List 4" w:semiHidden="1" w:unhideWhenUsed="1"/>
-    <w:lsdException w:name="Table List 5" w:semiHidden="1" w:unhideWhenUsed="1"/>
-    <w:lsdException w:name="Table List 6" w:semiHidden="1" w:unhideWhenUsed="1"/>
-    <w:lsdException w:name="Table List 7" w:semiHidden="1" w:unhideWhenUsed="1"/>
-    <w:lsdException w:name="Table List 8" w:semiHidden="1" w:unhideWhenUsed="1"/>
-    <w:lsdException w:name="Table 3D effects 1" w:semiHidden="1" w:unhideWhenUsed="1"/>
-    <w:lsdException w:name="Table 3D effects 2" w:semiHidden="1" w:unhideWhenUsed="1"/>
-    <w:lsdException w:name="Table 3D effects 3" w:semiHidden="1" w:unhideWhenUsed="1"/>
-    <w:lsdException w:name="Table Contemporary" w:semiHidden="1" w:unhideWhenUsed="1"/>
-    <w:lsdException w:name="Table Elegant" w:semiHidden="1" w:unhideWhenUsed="1"/>
-    <w:lsdException w:name="Table Professional" w:semiHidden="1" w:unhideWhenUsed="1"/>
-    <w:lsdException w:name="Table Subtle 1" w:semiHidden="1" w:unhideWhenUsed="1"/>
-    <w:lsdException w:name="Table Subtle 2" w:semiHidden="1" w:unhideWhenUsed="1"/>
-    <w:lsdException w:name="Table Web 1" w:semiHidden="1" w:unhideWhenUsed="1"/>
-    <w:lsdException w:name="Table Web 2" w:semiHidden="1" w:unhideWhenUsed="1"/>
-    <w:lsdException w:name="Table Web 3" w:semiHidden="1" w:unhideWhenUsed="1"/>
-    <w:lsdException w:name="Balloon Text" w:semiHidden="1" w:unhideWhenUsed="1"/>
-    <w:lsdException w:name="Table Grid" w:uiPriority="39"/>
-    <w:lsdException w:name="Table Theme" w:semiHidden="1" w:unhideWhenUsed="1"/>
-    <w:lsdException w:name="Placeholder Text" w:semiHidden="1"/>
-    <w:lsdException w:name="No Spacing" w:uiPriority="1" w:qFormat="1"/>
-    <w:lsdException w:name="Light Shading" w:uiPriority="60"/>
-    <w:lsdException w:name="Light List" w:uiPriority="61"/>
-    <w:lsdException w:name="Light Grid" w:uiPriority="62"/>
-    <w:lsdException w:name="Medium Shading 1" w:uiPriority="63"/>
-    <w:lsdException w:name="Medium Shading 2" w:uiPriority="64"/>
-    <w:lsdException w:name="Medium List 1" w:uiPriority="65"/>
-    <w:lsdException w:name="Medium List 2" w:uiPriority="66"/>
-    <w:lsdException w:name="Medium Grid 1" w:uiPriority="67"/>
-    <w:lsdException w:name="Medium Grid 2" w:uiPriority="68"/>
-    <w:lsdException w:name="Medium Grid 3" w:uiPriority="69"/>
-    <w:lsdException w:name="Dark List" w:uiPriority="70"/>
-    <w:lsdException w:name="Colorful Shading" w:uiPriority="71"/>
-    <w:lsdException w:name="Colorful List" w:uiPriority="72"/>
-    <w:lsdException w:name="Colorful Grid" w:uiPriority="73"/>
-    <w:lsdException w:name="Light Shading Accent 1" w:uiPriority="60"/>
-    <w:lsdException w:name="Light List Accent 1" w:uiPriority="61"/>
-    <w:lsdException w:name="Light Grid Accent 1" w:uiPriority="62"/>
-    <w:lsdException w:name="Medium Shading 1 Accent 1" w:uiPriority="63"/>
-    <w:lsdException w:name="Medium Shading 2 Accent 1" w:uiPriority="64"/>
-    <w:lsdException w:name="Medium List 1 Accent 1" w:uiPriority="65"/>
-    <w:lsdException w:name="Revision" w:semiHidden="1"/>
-    <w:lsdException w:name="List Paragraph" w:uiPriority="34" w:qFormat="1"/>
-    <w:lsdException w:name="Quote" w:uiPriority="29" w:qFormat="1"/>
-    <w:lsdException w:name="Intense Quote" w:uiPriority="30" w:qFormat="1"/>
-    <w:lsdException w:name="Medium List 2 Accent 1" w:uiPriority="66"/>
-    <w:lsdException w:name="Medium Grid 1 Accent 1" w:uiPriority="67"/>
-    <w:lsdException w:name="Medium Grid 2 Accent 1" w:uiPriority="68"/>
-    <w:lsdException w:name="Medium Grid 3 Accent 1" w:uiPriority="69"/>
-    <w:lsdException w:name="Dark List Accent 1" w:uiPriority="70"/>
-    <w:lsdException w:name="Colorful Shading Accent 1" w:uiPriority="71"/>
-    <w:lsdException w:name="Colorful List Accent 1" w:uiPriority="72"/>
-    <w:lsdException w:name="Colorful Grid Accent 1" w:uiPriority="73"/>
-    <w:lsdException w:name="Light Shading Accent 2" w:uiPriority="60"/>
-    <w:lsdException w:name="Light List Accent 2" w:uiPriority="61"/>
-    <w:lsdException w:name="Light Grid Accent 2" w:uiPriority="62"/>
-    <w:lsdException w:name="Medium Shading 1 Accent 2" w:uiPriority="63"/>
-    <w:lsdException w:name="Medium Shading 2 Accent 2" w:uiPriority="64"/>
-    <w:lsdException w:name="Medium List 1 Accent 2" w:uiPriority="65"/>
-    <w:lsdException w:name="Medium List 2 Accent 2" w:uiPriority="66"/>
-    <w:lsdException w:name="Medium Grid 1 Accent 2" w:uiPriority="67"/>
-    <w:lsdException w:name="Medium Grid 2 Accent 2" w:uiPriority="68"/>
-    <w:lsdException w:name="Medium Grid 3 Accent 2" w:uiPriority="69"/>
-    <w:lsdException w:name="Dark List Accent 2" w:uiPriority="70"/>
-    <w:lsdException w:name="Colorful Shading Accent 2" w:uiPriority="71"/>
-    <w:lsdException w:name="Colorful List Accent 2" w:uiPriority="72"/>
-    <w:lsdException w:name="Colorful Grid Accent 2" w:uiPriority="73"/>
-    <w:lsdException w:name="Light Shading Accent 3" w:uiPriority="60"/>
-    <w:lsdException w:name="Light List Accent 3" w:uiPriority="61"/>
-    <w:lsdException w:name="Light Grid Accent 3" w:uiPriority="62"/>
-    <w:lsdException w:name="Medium Shading 1 Accent 3" w:uiPriority="63"/>
-    <w:lsdException w:name="Medium Shading 2 Accent 3" w:uiPriority="64"/>
-    <w:lsdException w:name="Medium List 1 Accent 3" w:uiPriority="65"/>
-    <w:lsdException w:name="Medium List 2 Accent 3" w:uiPriority="66"/>
-    <w:lsdException w:name="Medium Grid 1 Accent 3" w:uiPriority="67"/>
-    <w:lsdException w:name="Medium Grid 2 Accent 3" w:uiPriority="68"/>
-    <w:lsdException w:name="Medium Grid 3 Accent 3" w:uiPriority="69"/>
-    <w:lsdException w:name="Dark List Accent 3" w:uiPriority="70"/>
-    <w:lsdException w:name="Colorful Shading Accent 3" w:uiPriority="71"/>
-    <w:lsdException w:name="Colorful List Accent 3" w:uiPriority="72"/>
-    <w:lsdException w:name="Colorful Grid Accent 3" w:uiPriority="73"/>
-    <w:lsdException w:name="Light Shading Accent 4" w:uiPriority="60"/>
-    <w:lsdException w:name="Light List Accent 4" w:uiPriority="61"/>
-    <w:lsdException w:name="Light Grid Accent 4" w:uiPriority="62"/>
-    <w:lsdException w:name="Medium Shading 1 Accent 4" w:uiPriority="63"/>
-    <w:lsdException w:name="Medium Shading 2 Accent 4" w:uiPriority="64"/>
-    <w:lsdException w:name="Medium List 1 Accent 4" w:uiPriority="65"/>
-    <w:lsdException w:name="Medium List 2 Accent 4" w:uiPriority="66"/>
-    <w:lsdException w:name="Medium Grid 1 Accent 4" w:uiPriority="67"/>
-    <w:lsdException w:name="Medium Grid 2 Accent 4" w:uiPriority="68"/>
-    <w:lsdException w:name="Medium Grid 3 Accent 4" w:uiPriority="69"/>
-    <w:lsdException w:name="Dark List Accent 4" w:uiPriority="70"/>
-    <w:lsdException w:name="Colorful Shading Accent 4" w:uiPriority="71"/>
-    <w:lsdException w:name="Colorful List Accent 4" w:uiPriority="72"/>
-    <w:lsdException w:name="Colorful Grid Accent 4" w:uiPriority="73"/>
-    <w:lsdException w:name="Light Shading Accent 5" w:uiPriority="60"/>
-    <w:lsdException w:name="Light List Accent 5" w:uiPriority="61"/>
-    <w:lsdException w:name="Light Grid Accent 5" w:uiPriority="62"/>
-    <w:lsdException w:name="Medium Shading 1 Accent 5" w:uiPriority="63"/>
-    <w:lsdException w:name="Medium Shading 2 Accent 5" w:uiPriority="64"/>
-    <w:lsdException w:name="Medium List 1 Accent 5" w:uiPriority="65"/>
-    <w:lsdException w:name="Medium List 2 Accent 5" w:uiPriority="66"/>
-    <w:lsdException w:name="Medium Grid 1 Accent 5" w:uiPriority="67"/>
-    <w:lsdException w:name="Medium Grid 2 Accent 5" w:uiPriority="68"/>
-    <w:lsdException w:name="Medium Grid 3 Accent 5" w:uiPriority="69"/>
-    <w:lsdException w:name="Dark List Accent 5" w:uiPriority="70"/>
-    <w:lsdException w:name="Colorful Shading Accent 5" w:uiPriority="71"/>
-    <w:lsdException w:name="Colorful List Accent 5" w:uiPriority="72"/>
-    <w:lsdException w:name="Colorful Grid Accent 5" w:uiPriority="73"/>
-    <w:lsdException w:name="Light Shading Accent 6" w:uiPriority="60"/>
-    <w:lsdException w:name="Light List Accent 6" w:uiPriority="61"/>
-    <w:lsdException w:name="Light Grid Accent 6" w:uiPriority="62"/>
-    <w:lsdException w:name="Medium Shading 1 Accent 6" w:uiPriority="63"/>
-    <w:lsdException w:name="Medium Shading 2 Accent 6" w:uiPriority="64"/>
-    <w:lsdException w:name="Medium List 1 Accent 6" w:uiPriority="65"/>
-    <w:lsdException w:name="Medium List 2 Accent 6" w:uiPriority="66"/>
-    <w:lsdException w:name="Medium Grid 1 Accent 6" w:uiPriority="67"/>
-    <w:lsdException w:name="Medium Grid 2 Accent 6" w:uiPriority="68"/>
-    <w:lsdException w:name="Medium Grid 3 Accent 6" w:uiPriority="69"/>
-    <w:lsdException w:name="Dark List Accent 6" w:uiPriority="70"/>
-    <w:lsdException w:name="Colorful Shading Accent 6" w:uiPriority="71"/>
-    <w:lsdException w:name="Colorful List Accent 6" w:uiPriority="72"/>
-    <w:lsdException w:name="Colorful Grid Accent 6" w:uiPriority="73"/>
-    <w:lsdException w:name="Subtle Emphasis" w:uiPriority="19" w:qFormat="1"/>
-    <w:lsdException w:name="Intense Emphasis" w:uiPriority="21" w:qFormat="1"/>
-    <w:lsdException w:name="Subtle Reference" w:uiPriority="31" w:qFormat="1"/>
-    <w:lsdException w:name="Intense Reference" w:uiPriority="32" w:qFormat="1"/>
-    <w:lsdException w:name="Book Title" w:uiPriority="33" w:qFormat="1"/>
-    <w:lsdException w:name="Bibliography" w:semiHidden="1" w:uiPriority="37" w:unhideWhenUsed="1"/>
-    <w:lsdException w:name="TOC Heading" w:semiHidden="1" w:uiPriority="39" w:unhideWhenUsed="1" w:qFormat="1"/>
-    <w:lsdException w:name="Plain Table 1" w:uiPriority="41"/>
-    <w:lsdException w:name="Plain Table 2" w:uiPriority="42"/>
-    <w:lsdException w:name="Plain Table 3" w:uiPriority="43"/>
-    <w:lsdException w:name="Plain Table 4" w:uiPriority="44"/>
-    <w:lsdException w:name="Plain Table 5" w:uiPriority="45"/>
-    <w:lsdException w:name="Grid Table Light" w:uiPriority="40"/>
-    <w:lsdException w:name="Grid Table 1 Light" w:uiPriority="46"/>
-    <w:lsdException w:name="Grid Table 2" w:uiPriority="47"/>
-    <w:lsdException w:name="Grid Table 3" w:uiPriority="48"/>
-    <w:lsdException w:name="Grid Table 4" w:uiPriority="49"/>
-    <w:lsdException w:name="Grid Table 5 Dark" w:uiPriority="50"/>
-    <w:lsdException w:name="Grid Table 6 Colorful" w:uiPriority="51"/>
-    <w:lsdException w:name="Grid Table 7 Colorful" w:uiPriority="52"/>
-    <w:lsdException w:name="Grid Table 1 Light Accent 1" w:uiPriority="46"/>
-    <w:lsdException w:name="Grid Table 2 Accent 1" w:uiPriority="47"/>
-    <w:lsdException w:name="Grid Table 3 Accent 1" w:uiPriority="48"/>
-    <w:lsdException w:name="Grid Table 4 Accent 1" w:uiPriority="49"/>
-    <w:lsdException w:name="Grid Table 5 Dark Accent 1" w:uiPriority="50"/>
-    <w:lsdException w:name="Grid Table 6 Colorful Accent 1" w:uiPriority="51"/>
-    <w:lsdException w:name="Grid Table 7 Colorful Accent 1" w:uiPriority="52"/>
-    <w:lsdException w:name="Grid Table 1 Light Accent 2" w:uiPriority="46"/>
-    <w:lsdException w:name="Grid Table 2 Accent 2" w:uiPriority="47"/>
-    <w:lsdException w:name="Grid Table 3 Accent 2" w:uiPriority="48"/>
-    <w:lsdException w:name="Grid Table 4 Accent 2" w:uiPriority="49"/>
-    <w:lsdException w:name="Grid Table 5 Dark Accent 2" w:uiPriority="50"/>
-    <w:lsdException w:name="Grid Table 6 Colorful Accent 2" w:uiPriority="51"/>
-    <w:lsdException w:name="Grid Table 7 Colorful Accent 2" w:uiPriority="52"/>
-    <w:lsdException w:name="Grid Table 1 Light Accent 3" w:uiPriority="46"/>
-    <w:lsdException w:name="Grid Table 2 Accent 3" w:uiPriority="47"/>
-    <w:lsdException w:name="Grid Table 3 Accent 3" w:uiPriority="48"/>
-    <w:lsdException w:name="Grid Table 4 Accent 3" w:uiPriority="49"/>
-    <w:lsdException w:name="Grid Table 5 Dark Accent 3" w:uiPriority="50"/>
-    <w:lsdException w:name="Grid Table 6 Colorful Accent 3" w:uiPriority="51"/>
-    <w:lsdException w:name="Grid Table 7 Colorful Accent 3" w:uiPriority="52"/>
-    <w:lsdException w:name="Grid Table 1 Light Accent 4" w:uiPriority="46"/>
-    <w:lsdException w:name="Grid Table 2 Accent 4" w:uiPriority="47"/>
-    <w:lsdException w:name="Grid Table 3 Accent 4" w:uiPriority="48"/>
-    <w:lsdException w:name="Grid Table 4 Accent 4" w:uiPriority="49"/>
-    <w:lsdException w:name="Grid Table 5 Dark Accent 4" w:uiPriority="50"/>
-    <w:lsdException w:name="Grid Table 6 Colorful Accent 4" w:uiPriority="51"/>
-    <w:lsdException w:name="Grid Table 7 Colorful Accent 4" w:uiPriority="52"/>
-    <w:lsdException w:name="Grid Table 1 Light Accent 5" w:uiPriority="46"/>
-    <w:lsdException w:name="Grid Table 2 Accent 5" w:uiPriority="47"/>
-    <w:lsdException w:name="Grid Table 3 Accent 5" w:uiPriority="48"/>
-    <w:lsdException w:name="Grid Table 4 Accent 5" w:uiPriority="49"/>
-    <w:lsdException w:name="Grid Table 5 Dark Accent 5" w:uiPriority="50"/>
-    <w:lsdException w:name="Grid Table 6 Colorful Accent 5" w:uiPriority="51"/>
-    <w:lsdException w:name="Grid Table 7 Colorful Accent 5" w:uiPriority="52"/>
-    <w:lsdException w:name="Grid Table 1 Light Accent 6" w:uiPriority="46"/>
-    <w:lsdException w:name="Grid Table 2 Accent 6" w:uiPriority="47"/>
-    <w:lsdException w:name="Grid Table 3 Accent 6" w:uiPriority="48"/>
-    <w:lsdException w:name="Grid Table 4 Accent 6" w:uiPriority="49"/>
-    <w:lsdException w:name="Grid Table 5 Dark Accent 6" w:uiPriority="50"/>
-    <w:lsdException w:name="Grid Table 6 Colorful Accent 6" w:uiPriority="51"/>
-    <w:lsdException w:name="Grid Table 7 Colorful Accent 6" w:uiPriority="52"/>
-    <w:lsdException w:name="List Table 1 Light" w:uiPriority="46"/>
-    <w:lsdException w:name="List Table 2" w:uiPriority="47"/>
-    <w:lsdException w:name="List Table 3" w:uiPriority="48"/>
-    <w:lsdException w:name="List Table 4" w:uiPriority="49"/>
-    <w:lsdException w:name="List Table 5 Dark" w:uiPriority="50"/>
-    <w:lsdException w:name="List Table 6 Colorful" w:uiPriority="51"/>
-    <w:lsdException w:name="List Table 7 Colorful" w:uiPriority="52"/>
-    <w:lsdException w:name="List Table 1 Light Accent 1" w:uiPriority="46"/>
-    <w:lsdException w:name="List Table 2 Accent 1" w:uiPriority="47"/>
-    <w:lsdException w:name="List Table 3 Accent 1" w:uiPriority="48"/>
-    <w:lsdException w:name="List Table 4 Accent 1" w:uiPriority="49"/>
-    <w:lsdException w:name="List Table 5 Dark Accent 1" w:uiPriority="50"/>
-    <w:lsdException w:name="List Table 6 Colorful Accent 1" w:uiPriority="51"/>
-    <w:lsdException w:name="List Table 7 Colorful Accent 1" w:uiPriority="52"/>
-    <w:lsdException w:name="List Table 1 Light Accent 2" w:uiPriority="46"/>
-    <w:lsdException w:name="List Table 2 Accent 2" w:uiPriority="47"/>
-    <w:lsdException w:name="List Table 3 Accent 2" w:uiPriority="48"/>
-    <w:lsdException w:name="List Table 4 Accent 2" w:uiPriority="49"/>
-    <w:lsdException w:name="List Table 5 Dark Accent 2" w:uiPriority="50"/>
-    <w:lsdException w:name="List Table 6 Colorful Accent 2" w:uiPriority="51"/>
-    <w:lsdException w:name="List Table 7 Colorful Accent 2" w:uiPriority="52"/>
-    <w:lsdException w:name="List Table 1 Light Accent 3" w:uiPriority="46"/>
-    <w:lsdException w:name="List Table 2 Accent 3" w:uiPriority="47"/>
-    <w:lsdException w:name="List Table 3 Accent 3" w:uiPriority="48"/>
-    <w:lsdException w:name="List Table 4 Accent 3" w:uiPriority="49"/>
-    <w:lsdException w:name="List Table 5 Dark Accent 3" w:uiPriority="50"/>
-    <w:lsdException w:name="List Table 6 Colorful Accent 3" w:uiPriority="51"/>
-    <w:lsdException w:name="List Table 7 Colorful Accent 3" w:uiPriority="52"/>
-    <w:lsdException w:name="List Table 1 Light Accent 4" w:uiPriority="46"/>
-    <w:lsdException w:name="List Table 2 Accent 4" w:uiPriority="47"/>
-    <w:lsdException w:name="List Table 3 Accent 4" w:uiPriority="48"/>
-    <w:lsdException w:name="List Table 4 Accent 4" w:uiPriority="49"/>
-    <w:lsdException w:name="List Table 5 Dark Accent 4" w:uiPriority="50"/>
-    <w:lsdException w:name="List Table 6 Colorful Accent 4" w:uiPriority="51"/>
-    <w:lsdException w:name="List Table 7 Colorful Accent 4" w:uiPriority="52"/>
-    <w:lsdException w:name="List Table 1 Light Accent 5" w:uiPriority="46"/>
-    <w:lsdException w:name="List Table 2 Accent 5" w:uiPriority="47"/>
-    <w:lsdException w:name="List Table 3 Accent 5" w:uiPriority="48"/>
-    <w:lsdException w:name="List Table 4 Accent 5" w:uiPriority="49"/>
-    <w:lsdException w:name="List Table 5 Dark Accent 5" w:uiPriority="50"/>
-    <w:lsdException w:name="List Table 6 Colorful Accent 5" w:uiPriority="51"/>
-    <w:lsdException w:name="List Table 7 Colorful Accent 5" w:uiPriority="52"/>
-    <w:lsdException w:name="List Table 1 Light Accent 6" w:uiPriority="46"/>
-    <w:lsdException w:name="List Table 2 Accent 6" w:uiPriority="47"/>
-    <w:lsdException w:name="List Table 3 Accent 6" w:uiPriority="48"/>
-    <w:lsdException w:name="List Table 4 Accent 6" w:uiPriority="49"/>
-    <w:lsdException w:name="List Table 5 Dark Accent 6" w:uiPriority="50"/>
-    <w:lsdException w:name="List Table 6 Colorful Accent 6" w:uiPriority="51"/>
-    <w:lsdException w:name="List Table 7 Colorful Accent 6" w:uiPriority="52"/>
-    <w:lsdException w:name="Mention" w:semiHidden="1" w:unhideWhenUsed="1"/>
-    <w:lsdException w:name="Smart Hyperlink" w:semiHidden="1" w:unhideWhenUsed="1"/>
-    <w:lsdException w:name="Hashtag" w:semiHidden="1" w:unhideWhenUsed="1"/>
-    <w:lsdException w:name="Unresolved Mention" w:semiHidden="1" w:unhideWhenUsed="1"/>
+  <w:latentStyles w:defLockedState="0" w:defUIPriority="99" w:defSemiHidden="1" w:defUnhideWhenUsed="1" w:defQFormat="0" w:count="267">
+    <w:lsdException w:name="Normal" w:semiHidden="0" w:uiPriority="0" w:unhideWhenUsed="0" w:qFormat="1"/>
+    <w:lsdException w:name="heading 1" w:semiHidden="0" w:uiPriority="9" w:unhideWhenUsed="0" w:qFormat="1"/>
+    <w:lsdException w:name="heading 2" w:uiPriority="9" w:qFormat="1"/>
+    <w:lsdException w:name="heading 3" w:uiPriority="9" w:qFormat="1"/>
+    <w:lsdException w:name="heading 4" w:uiPriority="9" w:qFormat="1"/>
+    <w:lsdException w:name="heading 5" w:uiPriority="9" w:qFormat="1"/>
+    <w:lsdException w:name="heading 6" w:uiPriority="9" w:qFormat="1"/>
+    <w:lsdException w:name="heading 7" w:uiPriority="9" w:qFormat="1"/>
+    <w:lsdException w:name="heading 8" w:uiPriority="9" w:qFormat="1"/>
+    <w:lsdException w:name="heading 9" w:uiPriority="9" w:qFormat="1"/>
+    <w:lsdException w:name="toc 1" w:uiPriority="39"/>
+    <w:lsdException w:name="toc 2" w:uiPriority="39"/>
+    <w:lsdException w:name="toc 3" w:uiPriority="39"/>
+    <w:lsdException w:name="toc 4" w:uiPriority="39"/>
+    <w:lsdException w:name="toc 5" w:uiPriority="39"/>
+    <w:lsdException w:name="toc 6" w:uiPriority="39"/>
+    <w:lsdException w:name="toc 7" w:uiPriority="39"/>
+    <w:lsdException w:name="toc 8" w:uiPriority="39"/>
+    <w:lsdException w:name="toc 9" w:uiPriority="39"/>
+    <w:lsdException w:name="caption" w:uiPriority="35" w:qFormat="1"/>
+    <w:lsdException w:name="Title" w:semiHidden="0" w:uiPriority="10" w:unhideWhenUsed="0" w:qFormat="1"/>
+    <w:lsdException w:name="Default Paragraph Font" w:uiPriority="1"/>
+    <w:lsdException w:name="Subtitle" w:semiHidden="0" w:uiPriority="11" w:unhideWhenUsed="0" w:qFormat="1"/>
+    <w:lsdException w:name="Strong" w:semiHidden="0" w:uiPriority="22" w:unhideWhenUsed="0" w:qFormat="1"/>
+    <w:lsdException w:name="Emphasis" w:semiHidden="0" w:uiPriority="20" w:unhideWhenUsed="0" w:qFormat="1"/>
+    <w:lsdException w:name="Table Grid" w:semiHidden="0" w:uiPriority="39" w:unhideWhenUsed="0"/>
+    <w:lsdException w:name="Placeholder Text" w:unhideWhenUsed="0"/>
+    <w:lsdException w:name="No Spacing" w:semiHidden="0" w:uiPriority="1" w:unhideWhenUsed="0" w:qFormat="1"/>
+    <w:lsdException w:name="Light Shading" w:semiHidden="0" w:uiPriority="60" w:unhideWhenUsed="0"/>
+    <w:lsdException w:name="Light List" w:semiHidden="0" w:uiPriority="61" w:unhideWhenUsed="0"/>
+    <w:lsdException w:name="Light Grid" w:semiHidden="0" w:uiPriority="62" w:unhideWhenUsed="0"/>
+    <w:lsdException w:name="Medium Shading 1" w:semiHidden="0" w:uiPriority="63" w:unhideWhenUsed="0"/>
+    <w:lsdException w:name="Medium Shading 2" w:semiHidden="0" w:uiPriority="64" w:unhideWhenUsed="0"/>
+    <w:lsdException w:name="Medium List 1" w:semiHidden="0" w:uiPriority="65" w:unhideWhenUsed="0"/>
+    <w:lsdException w:name="Medium List 2" w:semiHidden="0" w:uiPriority="66" w:unhideWhenUsed="0"/>
+    <w:lsdException w:name="Medium Grid 1" w:semiHidden="0" w:uiPriority="67" w:unhideWhenUsed="0"/>
+    <w:lsdException w:name="Medium Grid 2" w:semiHidden="0" w:uiPriority="68" w:unhideWhenUsed="0"/>
+    <w:lsdException w:name="Medium Grid 3" w:semiHidden="0" w:uiPriority="69" w:unhideWhenUsed="0"/>
+    <w:lsdException w:name="Dark List" w:semiHidden="0" w:uiPriority="70" w:unhideWhenUsed="0"/>
+    <w:lsdException w:name="Colorful Shading" w:semiHidden="0" w:uiPriority="71" w:unhideWhenUsed="0"/>
+    <w:lsdException w:name="Colorful List" w:semiHidden="0" w:uiPriority="72" w:unhideWhenUsed="0"/>
+    <w:lsdException w:name="Colorful Grid" w:semiHidden="0" w:uiPriority="73" w:unhideWhenUsed="0"/>
+    <w:lsdException w:name="Light Shading Accent 1" w:semiHidden="0" w:uiPriority="60" w:unhideWhenUsed="0"/>
+    <w:lsdException w:name="Light List Accent 1" w:semiHidden="0" w:uiPriority="61" w:unhideWhenUsed="0"/>
+    <w:lsdException w:name="Light Grid Accent 1" w:semiHidden="0" w:uiPriority="62" w:unhideWhenUsed="0"/>
+    <w:lsdException w:name="Medium Shading 1 Accent 1" w:semiHidden="0" w:uiPriority="63" w:unhideWhenUsed="0"/>
+    <w:lsdException w:name="Medium Shading 2 Accent 1" w:semiHidden="0" w:uiPriority="64" w:unhideWhenUsed="0"/>
+    <w:lsdException w:name="Medium List 1 Accent 1" w:semiHidden="0" w:uiPriority="65" w:unhideWhenUsed="0"/>
+    <w:lsdException w:name="Revision" w:unhideWhenUsed="0"/>
+    <w:lsdException w:name="List Paragraph" w:semiHidden="0" w:uiPriority="34" w:unhideWhenUsed="0" w:qFormat="1"/>
+    <w:lsdException w:name="Quote" w:semiHidden="0" w:uiPriority="29" w:unhideWhenUsed="0" w:qFormat="1"/>
+    <w:lsdException w:name="Intense Quote" w:semiHidden="0" w:uiPriority="30" w:unhideWhenUsed="0" w:qFormat="1"/>
+    <w:lsdException w:name="Medium List 2 Accent 1" w:semiHidden="0" w:uiPriority="66" w:unhideWhenUsed="0"/>
+    <w:lsdException w:name="Medium Grid 1 Accent 1" w:semiHidden="0" w:uiPriority="67" w:unhideWhenUsed="0"/>
+    <w:lsdException w:name="Medium Grid 2 Accent 1" w:semiHidden="0" w:uiPriority="68" w:unhideWhenUsed="0"/>
+    <w:lsdException w:name="Medium Grid 3 Accent 1" w:semiHidden="0" w:uiPriority="69" w:unhideWhenUsed="0"/>
+    <w:lsdException w:name="Dark List Accent 1" w:semiHidden="0" w:uiPriority="70" w:unhideWhenUsed="0"/>
+    <w:lsdException w:name="Colorful Shading Accent 1" w:semiHidden="0" w:uiPriority="71" w:unhideWhenUsed="0"/>
+    <w:lsdException w:name="Colorful List Accent 1" w:semiHidden="0" w:uiPriority="72" w:unhideWhenUsed="0"/>
+    <w:lsdException w:name="Colorful Grid Accent 1" w:semiHidden="0" w:uiPriority="73" w:unhideWhenUsed="0"/>
+    <w:lsdException w:name="Light Shading Accent 2" w:semiHidden="0" w:uiPriority="60" w:unhideWhenUsed="0"/>
+    <w:lsdException w:name="Light List Accent 2" w:semiHidden="0" w:uiPriority="61" w:unhideWhenUsed="0"/>
+    <w:lsdException w:name="Light Grid Accent 2" w:semiHidden="0" w:uiPriority="62" w:unhideWhenUsed="0"/>
+    <w:lsdException w:name="Medium Shading 1 Accent 2" w:semiHidden="0" w:uiPriority="63" w:unhideWhenUsed="0"/>
+    <w:lsdException w:name="Medium Shading 2 Accent 2" w:semiHidden="0" w:uiPriority="64" w:unhideWhenUsed="0"/>
+    <w:lsdException w:name="Medium List 1 Accent 2" w:semiHidden="0" w:uiPriority="65" w:unhideWhenUsed="0"/>
+    <w:lsdException w:name="Medium List 2 Accent 2" w:semiHidden="0" w:uiPriority="66" w:unhideWhenUsed="0"/>
+    <w:lsdException w:name="Medium Grid 1 Accent 2" w:semiHidden="0" w:uiPriority="67" w:unhideWhenUsed="0"/>
+    <w:lsdException w:name="Medium Grid 2 Accent 2" w:semiHidden="0" w:uiPriority="68" w:unhideWhenUsed="0"/>
+    <w:lsdException w:name="Medium Grid 3 Accent 2" w:semiHidden="0" w:uiPriority="69" w:unhideWhenUsed="0"/>
+    <w:lsdException w:name="Dark List Accent 2" w:semiHidden="0" w:uiPriority="70" w:unhideWhenUsed="0"/>
+    <w:lsdException w:name="Colorful Shading Accent 2" w:semiHidden="0" w:uiPriority="71" w:unhideWhenUsed="0"/>
+    <w:lsdException w:name="Colorful List Accent 2" w:semiHidden="0" w:uiPriority="72" w:unhideWhenUsed="0"/>
+    <w:lsdException w:name="Colorful Grid Accent 2" w:semiHidden="0" w:uiPriority="73" w:unhideWhenUsed="0"/>
+    <w:lsdException w:name="Light Shading Accent 3" w:semiHidden="0" w:uiPriority="60" w:unhideWhenUsed="0"/>
+    <w:lsdException w:name="Light List Accent 3" w:semiHidden="0" w:uiPriority="61" w:unhideWhenUsed="0"/>
+    <w:lsdException w:name="Light Grid Accent 3" w:semiHidden="0" w:uiPriority="62" w:unhideWhenUsed="0"/>
+    <w:lsdException w:name="Medium Shading 1 Accent 3" w:semiHidden="0" w:uiPriority="63" w:unhideWhenUsed="0"/>
+    <w:lsdException w:name="Medium Shading 2 Accent 3" w:semiHidden="0" w:uiPriority="64" w:unhideWhenUsed="0"/>
+    <w:lsdException w:name="Medium List 1 Accent 3" w:semiHidden="0" w:uiPriority="65" w:unhideWhenUsed="0"/>
+    <w:lsdException w:name="Medium List 2 Accent 3" w:semiHidden="0" w:uiPriority="66" w:unhideWhenUsed="0"/>
+    <w:lsdException w:name="Medium Grid 1 Accent 3" w:semiHidden="0" w:uiPriority="67" w:unhideWhenUsed="0"/>
+    <w:lsdException w:name="Medium Grid 2 Accent 3" w:semiHidden="0" w:uiPriority="68" w:unhideWhenUsed="0"/>
+    <w:lsdException w:name="Medium Grid 3 Accent 3" w:semiHidden="0" w:uiPriority="69" w:unhideWhenUsed="0"/>
+    <w:lsdException w:name="Dark List Accent 3" w:semiHidden="0" w:uiPriority="70" w:unhideWhenUsed="0"/>
+    <w:lsdException w:name="Colorful Shading Accent 3" w:semiHidden="0" w:uiPriority="71" w:unhideWhenUsed="0"/>
+    <w:lsdException w:name="Colorful List Accent 3" w:semiHidden="0" w:uiPriority="72" w:unhideWhenUsed="0"/>
+    <w:lsdException w:name="Colorful Grid Accent 3" w:semiHidden="0" w:uiPriority="73" w:unhideWhenUsed="0"/>
+    <w:lsdException w:name="Light Shading Accent 4" w:semiHidden="0" w:uiPriority="60" w:unhideWhenUsed="0"/>
+    <w:lsdException w:name="Light List Accent 4" w:semiHidden="0" w:uiPriority="61" w:unhideWhenUsed="0"/>
+    <w:lsdException w:name="Light Grid Accent 4" w:semiHidden="0" w:uiPriority="62" w:unhideWhenUsed="0"/>
+    <w:lsdException w:name="Medium Shading 1 Accent 4" w:semiHidden="0" w:uiPriority="63" w:unhideWhenUsed="0"/>
+    <w:lsdException w:name="Medium Shading 2 Accent 4" w:semiHidden="0" w:uiPriority="64" w:unhideWhenUsed="0"/>
+    <w:lsdException w:name="Medium List 1 Accent 4" w:semiHidden="0" w:uiPriority="65" w:unhideWhenUsed="0"/>
+    <w:lsdException w:name="Medium List 2 Accent 4" w:semiHidden="0" w:uiPriority="66" w:unhideWhenUsed="0"/>
+    <w:lsdException w:name="Medium Grid 1 Accent 4" w:semiHidden="0" w:uiPriority="67" w:unhideWhenUsed="0"/>
+    <w:lsdException w:name="Medium Grid 2 Accent 4" w:semiHidden="0" w:uiPriority="68" w:unhideWhenUsed="0"/>
+    <w:lsdException w:name="Medium Grid 3 Accent 4" w:semiHidden="0" w:uiPriority="69" w:unhideWhenUsed="0"/>
+    <w:lsdException w:name="Dark List Accent 4" w:semiHidden="0" w:uiPriority="70" w:unhideWhenUsed="0"/>
+    <w:lsdException w:name="Colorful Shading Accent 4" w:semiHidden="0" w:uiPriority="71" w:unhideWhenUsed="0"/>
+    <w:lsdException w:name="Colorful List Accent 4" w:semiHidden="0" w:uiPriority="72" w:unhideWhenUsed="0"/>
+    <w:lsdException w:name="Colorful Grid Accent 4" w:semiHidden="0" w:uiPriority="73" w:unhideWhenUsed="0"/>
+    <w:lsdException w:name="Light Shading Accent 5" w:semiHidden="0" w:uiPriority="60" w:unhideWhenUsed="0"/>
+    <w:lsdException w:name="Light List Accent 5" w:semiHidden="0" w:uiPriority="61" w:unhideWhenUsed="0"/>
+    <w:lsdException w:name="Light Grid Accent 5" w:semiHidden="0" w:uiPriority="62" w:unhideWhenUsed="0"/>
+    <w:lsdException w:name="Medium Shading 1 Accent 5" w:semiHidden="0" w:uiPriority="63" w:unhideWhenUsed="0"/>
+    <w:lsdException w:name="Medium Shading 2 Accent 5" w:semiHidden="0" w:uiPriority="64" w:unhideWhenUsed="0"/>
+    <w:lsdException w:name="Medium List 1 Accent 5" w:semiHidden="0" w:uiPriority="65" w:unhideWhenUsed="0"/>
+    <w:lsdException w:name="Medium List 2 Accent 5" w:semiHidden="0" w:uiPriority="66" w:unhideWhenUsed="0"/>
+    <w:lsdException w:name="Medium Grid 1 Accent 5" w:semiHidden="0" w:uiPriority="67" w:unhideWhenUsed="0"/>
+    <w:lsdException w:name="Medium Grid 2 Accent 5" w:semiHidden="0" w:uiPriority="68" w:unhideWhenUsed="0"/>
+    <w:lsdException w:name="Medium Grid 3 Accent 5" w:semiHidden="0" w:uiPriority="69" w:unhideWhenUsed="0"/>
+    <w:lsdException w:name="Dark List Accent 5" w:semiHidden="0" w:uiPriority="70" w:unhideWhenUsed="0"/>
+    <w:lsdException w:name="Colorful Shading Accent 5" w:semiHidden="0" w:uiPriority="71" w:unhideWhenUsed="0"/>
+    <w:lsdException w:name="Colorful List Accent 5" w:semiHidden="0" w:uiPriority="72" w:unhideWhenUsed="0"/>
+    <w:lsdException w:name="Colorful Grid Accent 5" w:semiHidden="0" w:uiPriority="73" w:unhideWhenUsed="0"/>
+    <w:lsdException w:name="Light Shading Accent 6" w:semiHidden="0" w:uiPriority="60" w:unhideWhenUsed="0"/>
+    <w:lsdException w:name="Light List Accent 6" w:semiHidden="0" w:uiPriority="61" w:unhideWhenUsed="0"/>
+    <w:lsdException w:name="Light Grid Accent 6" w:semiHidden="0" w:uiPriority="62" w:unhideWhenUsed="0"/>
+    <w:lsdException w:name="Medium Shading 1 Accent 6" w:semiHidden="0" w:uiPriority="63" w:unhideWhenUsed="0"/>
+    <w:lsdException w:name="Medium Shading 2 Accent 6" w:semiHidden="0" w:uiPriority="64" w:unhideWhenUsed="0"/>
+    <w:lsdException w:name="Medium List 1 Accent 6" w:semiHidden="0" w:uiPriority="65" w:unhideWhenUsed="0"/>
+    <w:lsdException w:name="Medium List 2 Accent 6" w:semiHidden="0" w:uiPriority="66" w:unhideWhenUsed="0"/>
+    <w:lsdException w:name="Medium Grid 1 Accent 6" w:semiHidden="0" w:uiPriority="67" w:unhideWhenUsed="0"/>
+    <w:lsdException w:name="Medium Grid 2 Accent 6" w:semiHidden="0" w:uiPriority="68" w:unhideWhenUsed="0"/>
+    <w:lsdException w:name="Medium Grid 3 Accent 6" w:semiHidden="0" w:uiPriority="69" w:unhideWhenUsed="0"/>
+    <w:lsdException w:name="Dark List Accent 6" w:semiHidden="0" w:uiPriority="70" w:unhideWhenUsed="0"/>
+    <w:lsdException w:name="Colorful Shading Accent 6" w:semiHidden="0" w:uiPriority="71" w:unhideWhenUsed="0"/>
+    <w:lsdException w:name="Colorful List Accent 6" w:semiHidden="0" w:uiPriority="72" w:unhideWhenUsed="0"/>
+    <w:lsdException w:name="Colorful Grid Accent 6" w:semiHidden="0" w:uiPriority="73" w:unhideWhenUsed="0"/>
+    <w:lsdException w:name="Subtle Emphasis" w:semiHidden="0" w:uiPriority="19" w:unhideWhenUsed="0" w:qFormat="1"/>
+    <w:lsdException w:name="Intense Emphasis" w:semiHidden="0" w:uiPriority="21" w:unhideWhenUsed="0" w:qFormat="1"/>
+    <w:lsdException w:name="Subtle Reference" w:semiHidden="0" w:uiPriority="31" w:unhideWhenUsed="0" w:qFormat="1"/>
+    <w:lsdException w:name="Intense Reference" w:semiHidden="0" w:uiPriority="32" w:unhideWhenUsed="0" w:qFormat="1"/>
+    <w:lsdException w:name="Book Title" w:semiHidden="0" w:uiPriority="33" w:unhideWhenUsed="0" w:qFormat="1"/>
+    <w:lsdException w:name="Bibliography" w:uiPriority="37"/>
+    <w:lsdException w:name="TOC Heading" w:uiPriority="39" w:qFormat="1"/>
+  </w:latentStyles>
+  <w:style w:type="paragraph" w:default="1" w:styleId="Normal">
+    <w:name w:val="Normal"/>
+    <w:qFormat/>
+    <w:rsid w:val="00754D96"/>
+    <w:pPr>
+      <w:spacing w:after="160" w:line="259" w:lineRule="auto"/>
+    </w:pPr>
+    <w:rPr>
+      <w:sz w:val="22"/>
+      <w:szCs w:val="22"/>
+      <w:lang w:val="en-GB"/>
+    </w:rPr>
+  </w:style>
+  <w:style w:type="paragraph" w:styleId="Heading2">
+    <w:name w:val="heading 2"/>
+    <w:basedOn w:val="Normal"/>
+    <w:next w:val="Normal"/>
+    <w:link w:val="Heading2Char"/>
+    <w:uiPriority w:val="9"/>
+    <w:unhideWhenUsed/>
+    <w:qFormat/>
+    <w:rsid w:val="006107F2"/>
+    <w:pPr>
+      <w:keepNext/>
+      <w:keepLines/>
+      <w:spacing w:before="40" w:after="0"/>
+      <w:outlineLvl w:val="1"/>
+    </w:pPr>
+    <w:rPr>
+      <w:rFonts w:asciiTheme="majorHAnsi" w:eastAsiaTheme="majorEastAsia" w:hAnsiTheme="majorHAnsi" w:cstheme="majorBidi"/>
+      <w:color w:val="2F5496" w:themeColor="accent1" w:themeShade="BF"/>
+      <w:sz w:val="26"/>
+      <w:szCs w:val="26"/>
+    </w:rPr>
+  </w:style>
+  <w:style w:type="paragraph" w:styleId="Heading3">
+    <w:name w:val="heading 3"/>
+    <w:basedOn w:val="Normal"/>
+    <w:next w:val="Normal"/>
+    <w:link w:val="Heading3Char"/>
+    <w:uiPriority w:val="9"/>
+    <w:unhideWhenUsed/>
+    <w:qFormat/>
+    <w:rsid w:val="00CE02DD"/>
+    <w:pPr>
+      <w:keepNext/>
+      <w:keepLines/>
+      <w:spacing w:before="40" w:after="0"/>
+      <w:outlineLvl w:val="2"/>
+    </w:pPr>
+    <w:rPr>
+      <w:rFonts w:asciiTheme="majorHAnsi" w:eastAsiaTheme="majorEastAsia" w:hAnsiTheme="majorHAnsi" w:cstheme="majorBidi"/>
+      <w:color w:val="1F3763" w:themeColor="accent1" w:themeShade="7F"/>
+      <w:sz w:val="24"/>
+      <w:szCs w:val="24"/>
+    </w:rPr>
+  </w:style>
+  <w:style w:type="character" w:default="1" w:styleId="DefaultParagraphFont">
+    <w:name w:val="Default Paragraph Font"/>
+    <w:uiPriority w:val="1"/>
+    <w:semiHidden/>
+    <w:unhideWhenUsed/>
+  </w:style>
+  <w:style w:type="table" w:default="1" w:styleId="TableNormal">
+    <w:name w:val="Normal Table"/>
+    <w:uiPriority w:val="99"/>
+    <w:semiHidden/>
+    <w:unhideWhenUsed/>
+    <w:tblPr>
+      <w:tblInd w:w="0" w:type="dxa"/>
+      <w:tblCellMar>
+        <w:top w:w="0" w:type="dxa"/>
+        <w:left w:w="108" w:type="dxa"/>
+        <w:bottom w:w="0" w:type="dxa"/>
+        <w:right w:w="108" w:type="dxa"/>
+      </w:tblCellMar>
+    </w:tblPr>
+  </w:style>
+  <w:style w:type="numbering" w:default="1" w:styleId="NoList">
+    <w:name w:val="No List"/>
+    <w:uiPriority w:val="99"/>
+    <w:semiHidden/>
+    <w:unhideWhenUsed/>
+  </w:style>
+  <w:style w:type="paragraph" w:styleId="ListParagraph">
+    <w:name w:val="List Paragraph"/>
+    <w:basedOn w:val="Normal"/>
+    <w:uiPriority w:val="34"/>
+    <w:qFormat/>
+    <w:rsid w:val="00754D96"/>
+    <w:pPr>
+      <w:ind w:left="720"/>
+      <w:contextualSpacing/>
+    </w:pPr>
+  </w:style>
+  <w:style w:type="character" w:customStyle="1" w:styleId="Heading2Char">
+    <w:name w:val="Heading 2 Char"/>
+    <w:basedOn w:val="DefaultParagraphFont"/>
+    <w:link w:val="Heading2"/>
+    <w:uiPriority w:val="9"/>
+    <w:rsid w:val="006107F2"/>
+    <w:rPr>
+      <w:rFonts w:asciiTheme="majorHAnsi" w:eastAsiaTheme="majorEastAsia" w:hAnsiTheme="majorHAnsi" w:cstheme="majorBidi"/>
+      <w:color w:val="2F5496" w:themeColor="accent1" w:themeShade="BF"/>
+      <w:sz w:val="26"/>
+      <w:szCs w:val="26"/>
+      <w:lang w:val="en-GB"/>
+    </w:rPr>
+  </w:style>
+  <w:style w:type="character" w:customStyle="1" w:styleId="Heading3Char">
+    <w:name w:val="Heading 3 Char"/>
+    <w:basedOn w:val="DefaultParagraphFont"/>
+    <w:link w:val="Heading3"/>
+    <w:uiPriority w:val="9"/>
+    <w:rsid w:val="00CE02DD"/>
+    <w:rPr>
+      <w:rFonts w:asciiTheme="majorHAnsi" w:eastAsiaTheme="majorEastAsia" w:hAnsiTheme="majorHAnsi" w:cstheme="majorBidi"/>
+      <w:color w:val="1F3763" w:themeColor="accent1" w:themeShade="7F"/>
+      <w:lang w:val="en-GB"/>
+    </w:rPr>
+  </w:style>
+</w:styles>
+</file>
+
+<file path=word/stylesWithEffects.xml><?xml version="1.0" encoding="utf-8"?>
+<w:styles xmlns:wpc="http://schemas.microsoft.com/office/word/2010/wordprocessingCanvas" xmlns:mc="http://schemas.openxmlformats.org/markup-compatibility/2006" xmlns:o="urn:schemas-microsoft-com:office:office" xmlns:r="http://schemas.openxmlformats.org/officeDocument/2006/relationships" xmlns:m="http://schemas.openxmlformats.org/officeDocument/2006/math" xmlns:v="urn:schemas-microsoft-com:vml" xmlns:wp14="http://schemas.microsoft.com/office/word/2010/wordprocessingDrawing" xmlns:wp="http://schemas.openxmlformats.org/drawingml/2006/wordprocessingDrawing" xmlns:w10="urn:schemas-microsoft-com:office:word" xmlns:w="http://schemas.openxmlformats.org/wordprocessingml/2006/main" xmlns:w14="http://schemas.microsoft.com/office/word/2010/wordml" xmlns:wpg="http://schemas.microsoft.com/office/word/2010/wordprocessingGroup" xmlns:wpi="http://schemas.microsoft.com/office/word/2010/wordprocessingInk" xmlns:wne="http://schemas.microsoft.com/office/word/2006/wordml" xmlns:wps="http://schemas.microsoft.com/office/word/2010/wordprocessingShape" mc:Ignorable="w14 wp14">
+  <w:docDefaults>
+    <w:rPrDefault>
+      <w:rPr>
+        <w:rFonts w:asciiTheme="minorHAnsi" w:eastAsiaTheme="minorHAnsi" w:hAnsiTheme="minorHAnsi" w:cstheme="minorBidi"/>
+        <w:sz w:val="24"/>
+        <w:szCs w:val="24"/>
+        <w:lang w:val="en-US" w:eastAsia="en-US" w:bidi="ar-SA"/>
+      </w:rPr>
+    </w:rPrDefault>
+    <w:pPrDefault/>
+  </w:docDefaults>
+  <w:latentStyles w:defLockedState="0" w:defUIPriority="99" w:defSemiHidden="1" w:defUnhideWhenUsed="1" w:defQFormat="0" w:count="267">
+    <w:lsdException w:name="Normal" w:semiHidden="0" w:uiPriority="0" w:unhideWhenUsed="0" w:qFormat="1"/>
+    <w:lsdException w:name="heading 1" w:semiHidden="0" w:uiPriority="9" w:unhideWhenUsed="0" w:qFormat="1"/>
+    <w:lsdException w:name="heading 2" w:uiPriority="9" w:qFormat="1"/>
+    <w:lsdException w:name="heading 3" w:uiPriority="9" w:qFormat="1"/>
+    <w:lsdException w:name="heading 4" w:uiPriority="9" w:qFormat="1"/>
+    <w:lsdException w:name="heading 5" w:uiPriority="9" w:qFormat="1"/>
+    <w:lsdException w:name="heading 6" w:uiPriority="9" w:qFormat="1"/>
+    <w:lsdException w:name="heading 7" w:uiPriority="9" w:qFormat="1"/>
+    <w:lsdException w:name="heading 8" w:uiPriority="9" w:qFormat="1"/>
+    <w:lsdException w:name="heading 9" w:uiPriority="9" w:qFormat="1"/>
+    <w:lsdException w:name="toc 1" w:uiPriority="39"/>
+    <w:lsdException w:name="toc 2" w:uiPriority="39"/>
+    <w:lsdException w:name="toc 3" w:uiPriority="39"/>
+    <w:lsdException w:name="toc 4" w:uiPriority="39"/>
+    <w:lsdException w:name="toc 5" w:uiPriority="39"/>
+    <w:lsdException w:name="toc 6" w:uiPriority="39"/>
+    <w:lsdException w:name="toc 7" w:uiPriority="39"/>
+    <w:lsdException w:name="toc 8" w:uiPriority="39"/>
+    <w:lsdException w:name="toc 9" w:uiPriority="39"/>
+    <w:lsdException w:name="caption" w:uiPriority="35" w:qFormat="1"/>
+    <w:lsdException w:name="Title" w:semiHidden="0" w:uiPriority="10" w:unhideWhenUsed="0" w:qFormat="1"/>
+    <w:lsdException w:name="Default Paragraph Font" w:uiPriority="1"/>
+    <w:lsdException w:name="Subtitle" w:semiHidden="0" w:uiPriority="11" w:unhideWhenUsed="0" w:qFormat="1"/>
+    <w:lsdException w:name="Strong" w:semiHidden="0" w:uiPriority="22" w:unhideWhenUsed="0" w:qFormat="1"/>
+    <w:lsdException w:name="Emphasis" w:semiHidden="0" w:uiPriority="20" w:unhideWhenUsed="0" w:qFormat="1"/>
+    <w:lsdException w:name="Table Grid" w:semiHidden="0" w:uiPriority="39" w:unhideWhenUsed="0"/>
+    <w:lsdException w:name="Placeholder Text" w:unhideWhenUsed="0"/>
+    <w:lsdException w:name="No Spacing" w:semiHidden="0" w:uiPriority="1" w:unhideWhenUsed="0" w:qFormat="1"/>
+    <w:lsdException w:name="Light Shading" w:semiHidden="0" w:uiPriority="60" w:unhideWhenUsed="0"/>
+    <w:lsdException w:name="Light List" w:semiHidden="0" w:uiPriority="61" w:unhideWhenUsed="0"/>
+    <w:lsdException w:name="Light Grid" w:semiHidden="0" w:uiPriority="62" w:unhideWhenUsed="0"/>
+    <w:lsdException w:name="Medium Shading 1" w:semiHidden="0" w:uiPriority="63" w:unhideWhenUsed="0"/>
+    <w:lsdException w:name="Medium Shading 2" w:semiHidden="0" w:uiPriority="64" w:unhideWhenUsed="0"/>
+    <w:lsdException w:name="Medium List 1" w:semiHidden="0" w:uiPriority="65" w:unhideWhenUsed="0"/>
+    <w:lsdException w:name="Medium List 2" w:semiHidden="0" w:uiPriority="66" w:unhideWhenUsed="0"/>
+    <w:lsdException w:name="Medium Grid 1" w:semiHidden="0" w:uiPriority="67" w:unhideWhenUsed="0"/>
+    <w:lsdException w:name="Medium Grid 2" w:semiHidden="0" w:uiPriority="68" w:unhideWhenUsed="0"/>
+    <w:lsdException w:name="Medium Grid 3" w:semiHidden="0" w:uiPriority="69" w:unhideWhenUsed="0"/>
+    <w:lsdException w:name="Dark List" w:semiHidden="0" w:uiPriority="70" w:unhideWhenUsed="0"/>
+    <w:lsdException w:name="Colorful Shading" w:semiHidden="0" w:uiPriority="71" w:unhideWhenUsed="0"/>
+    <w:lsdException w:name="Colorful List" w:semiHidden="0" w:uiPriority="72" w:unhideWhenUsed="0"/>
+    <w:lsdException w:name="Colorful Grid" w:semiHidden="0" w:uiPriority="73" w:unhideWhenUsed="0"/>
+    <w:lsdException w:name="Light Shading Accent 1" w:semiHidden="0" w:uiPriority="60" w:unhideWhenUsed="0"/>
+    <w:lsdException w:name="Light List Accent 1" w:semiHidden="0" w:uiPriority="61" w:unhideWhenUsed="0"/>
+    <w:lsdException w:name="Light Grid Accent 1" w:semiHidden="0" w:uiPriority="62" w:unhideWhenUsed="0"/>
+    <w:lsdException w:name="Medium Shading 1 Accent 1" w:semiHidden="0" w:uiPriority="63" w:unhideWhenUsed="0"/>
+    <w:lsdException w:name="Medium Shading 2 Accent 1" w:semiHidden="0" w:uiPriority="64" w:unhideWhenUsed="0"/>
+    <w:lsdException w:name="Medium List 1 Accent 1" w:semiHidden="0" w:uiPriority="65" w:unhideWhenUsed="0"/>
+    <w:lsdException w:name="Revision" w:unhideWhenUsed="0"/>
+    <w:lsdException w:name="List Paragraph" w:semiHidden="0" w:uiPriority="34" w:unhideWhenUsed="0" w:qFormat="1"/>
+    <w:lsdException w:name="Quote" w:semiHidden="0" w:uiPriority="29" w:unhideWhenUsed="0" w:qFormat="1"/>
+    <w:lsdException w:name="Intense Quote" w:semiHidden="0" w:uiPriority="30" w:unhideWhenUsed="0" w:qFormat="1"/>
+    <w:lsdException w:name="Medium List 2 Accent 1" w:semiHidden="0" w:uiPriority="66" w:unhideWhenUsed="0"/>
+    <w:lsdException w:name="Medium Grid 1 Accent 1" w:semiHidden="0" w:uiPriority="67" w:unhideWhenUsed="0"/>
+    <w:lsdException w:name="Medium Grid 2 Accent 1" w:semiHidden="0" w:uiPriority="68" w:unhideWhenUsed="0"/>
+    <w:lsdException w:name="Medium Grid 3 Accent 1" w:semiHidden="0" w:uiPriority="69" w:unhideWhenUsed="0"/>
+    <w:lsdException w:name="Dark List Accent 1" w:semiHidden="0" w:uiPriority="70" w:unhideWhenUsed="0"/>
+    <w:lsdException w:name="Colorful Shading Accent 1" w:semiHidden="0" w:uiPriority="71" w:unhideWhenUsed="0"/>
+    <w:lsdException w:name="Colorful List Accent 1" w:semiHidden="0" w:uiPriority="72" w:unhideWhenUsed="0"/>
+    <w:lsdException w:name="Colorful Grid Accent 1" w:semiHidden="0" w:uiPriority="73" w:unhideWhenUsed="0"/>
+    <w:lsdException w:name="Light Shading Accent 2" w:semiHidden="0" w:uiPriority="60" w:unhideWhenUsed="0"/>
+    <w:lsdException w:name="Light List Accent 2" w:semiHidden="0" w:uiPriority="61" w:unhideWhenUsed="0"/>
+    <w:lsdException w:name="Light Grid Accent 2" w:semiHidden="0" w:uiPriority="62" w:unhideWhenUsed="0"/>
+    <w:lsdException w:name="Medium Shading 1 Accent 2" w:semiHidden="0" w:uiPriority="63" w:unhideWhenUsed="0"/>
+    <w:lsdException w:name="Medium Shading 2 Accent 2" w:semiHidden="0" w:uiPriority="64" w:unhideWhenUsed="0"/>
+    <w:lsdException w:name="Medium List 1 Accent 2" w:semiHidden="0" w:uiPriority="65" w:unhideWhenUsed="0"/>
+    <w:lsdException w:name="Medium List 2 Accent 2" w:semiHidden="0" w:uiPriority="66" w:unhideWhenUsed="0"/>
+    <w:lsdException w:name="Medium Grid 1 Accent 2" w:semiHidden="0" w:uiPriority="67" w:unhideWhenUsed="0"/>
+    <w:lsdException w:name="Medium Grid 2 Accent 2" w:semiHidden="0" w:uiPriority="68" w:unhideWhenUsed="0"/>
+    <w:lsdException w:name="Medium Grid 3 Accent 2" w:semiHidden="0" w:uiPriority="69" w:unhideWhenUsed="0"/>
+    <w:lsdException w:name="Dark List Accent 2" w:semiHidden="0" w:uiPriority="70" w:unhideWhenUsed="0"/>
+    <w:lsdException w:name="Colorful Shading Accent 2" w:semiHidden="0" w:uiPriority="71" w:unhideWhenUsed="0"/>
+    <w:lsdException w:name="Colorful List Accent 2" w:semiHidden="0" w:uiPriority="72" w:unhideWhenUsed="0"/>
+    <w:lsdException w:name="Colorful Grid Accent 2" w:semiHidden="0" w:uiPriority="73" w:unhideWhenUsed="0"/>
+    <w:lsdException w:name="Light Shading Accent 3" w:semiHidden="0" w:uiPriority="60" w:unhideWhenUsed="0"/>
+    <w:lsdException w:name="Light List Accent 3" w:semiHidden="0" w:uiPriority="61" w:unhideWhenUsed="0"/>
+    <w:lsdException w:name="Light Grid Accent 3" w:semiHidden="0" w:uiPriority="62" w:unhideWhenUsed="0"/>
+    <w:lsdException w:name="Medium Shading 1 Accent 3" w:semiHidden="0" w:uiPriority="63" w:unhideWhenUsed="0"/>
+    <w:lsdException w:name="Medium Shading 2 Accent 3" w:semiHidden="0" w:uiPriority="64" w:unhideWhenUsed="0"/>
+    <w:lsdException w:name="Medium List 1 Accent 3" w:semiHidden="0" w:uiPriority="65" w:unhideWhenUsed="0"/>
+    <w:lsdException w:name="Medium List 2 Accent 3" w:semiHidden="0" w:uiPriority="66" w:unhideWhenUsed="0"/>
+    <w:lsdException w:name="Medium Grid 1 Accent 3" w:semiHidden="0" w:uiPriority="67" w:unhideWhenUsed="0"/>
+    <w:lsdException w:name="Medium Grid 2 Accent 3" w:semiHidden="0" w:uiPriority="68" w:unhideWhenUsed="0"/>
+    <w:lsdException w:name="Medium Grid 3 Accent 3" w:semiHidden="0" w:uiPriority="69" w:unhideWhenUsed="0"/>
+    <w:lsdException w:name="Dark List Accent 3" w:semiHidden="0" w:uiPriority="70" w:unhideWhenUsed="0"/>
+    <w:lsdException w:name="Colorful Shading Accent 3" w:semiHidden="0" w:uiPriority="71" w:unhideWhenUsed="0"/>
+    <w:lsdException w:name="Colorful List Accent 3" w:semiHidden="0" w:uiPriority="72" w:unhideWhenUsed="0"/>
+    <w:lsdException w:name="Colorful Grid Accent 3" w:semiHidden="0" w:uiPriority="73" w:unhideWhenUsed="0"/>
+    <w:lsdException w:name="Light Shading Accent 4" w:semiHidden="0" w:uiPriority="60" w:unhideWhenUsed="0"/>
+    <w:lsdException w:name="Light List Accent 4" w:semiHidden="0" w:uiPriority="61" w:unhideWhenUsed="0"/>
+    <w:lsdException w:name="Light Grid Accent 4" w:semiHidden="0" w:uiPriority="62" w:unhideWhenUsed="0"/>
+    <w:lsdException w:name="Medium Shading 1 Accent 4" w:semiHidden="0" w:uiPriority="63" w:unhideWhenUsed="0"/>
+    <w:lsdException w:name="Medium Shading 2 Accent 4" w:semiHidden="0" w:uiPriority="64" w:unhideWhenUsed="0"/>
+    <w:lsdException w:name="Medium List 1 Accent 4" w:semiHidden="0" w:uiPriority="65" w:unhideWhenUsed="0"/>
+    <w:lsdException w:name="Medium List 2 Accent 4" w:semiHidden="0" w:uiPriority="66" w:unhideWhenUsed="0"/>
+    <w:lsdException w:name="Medium Grid 1 Accent 4" w:semiHidden="0" w:uiPriority="67" w:unhideWhenUsed="0"/>
+    <w:lsdException w:name="Medium Grid 2 Accent 4" w:semiHidden="0" w:uiPriority="68" w:unhideWhenUsed="0"/>
+    <w:lsdException w:name="Medium Grid 3 Accent 4" w:semiHidden="0" w:uiPriority="69" w:unhideWhenUsed="0"/>
+    <w:lsdException w:name="Dark List Accent 4" w:semiHidden="0" w:uiPriority="70" w:unhideWhenUsed="0"/>
+    <w:lsdException w:name="Colorful Shading Accent 4" w:semiHidden="0" w:uiPriority="71" w:unhideWhenUsed="0"/>
+    <w:lsdException w:name="Colorful List Accent 4" w:semiHidden="0" w:uiPriority="72" w:unhideWhenUsed="0"/>
+    <w:lsdException w:name="Colorful Grid Accent 4" w:semiHidden="0" w:uiPriority="73" w:unhideWhenUsed="0"/>
+    <w:lsdException w:name="Light Shading Accent 5" w:semiHidden="0" w:uiPriority="60" w:unhideWhenUsed="0"/>
+    <w:lsdException w:name="Light List Accent 5" w:semiHidden="0" w:uiPriority="61" w:unhideWhenUsed="0"/>
+    <w:lsdException w:name="Light Grid Accent 5" w:semiHidden="0" w:uiPriority="62" w:unhideWhenUsed="0"/>
+    <w:lsdException w:name="Medium Shading 1 Accent 5" w:semiHidden="0" w:uiPriority="63" w:unhideWhenUsed="0"/>
+    <w:lsdException w:name="Medium Shading 2 Accent 5" w:semiHidden="0" w:uiPriority="64" w:unhideWhenUsed="0"/>
+    <w:lsdException w:name="Medium List 1 Accent 5" w:semiHidden="0" w:uiPriority="65" w:unhideWhenUsed="0"/>
+    <w:lsdException w:name="Medium List 2 Accent 5" w:semiHidden="0" w:uiPriority="66" w:unhideWhenUsed="0"/>
+    <w:lsdException w:name="Medium Grid 1 Accent 5" w:semiHidden="0" w:uiPriority="67" w:unhideWhenUsed="0"/>
+    <w:lsdException w:name="Medium Grid 2 Accent 5" w:semiHidden="0" w:uiPriority="68" w:unhideWhenUsed="0"/>
+    <w:lsdException w:name="Medium Grid 3 Accent 5" w:semiHidden="0" w:uiPriority="69" w:unhideWhenUsed="0"/>
+    <w:lsdException w:name="Dark List Accent 5" w:semiHidden="0" w:uiPriority="70" w:unhideWhenUsed="0"/>
+    <w:lsdException w:name="Colorful Shading Accent 5" w:semiHidden="0" w:uiPriority="71" w:unhideWhenUsed="0"/>
+    <w:lsdException w:name="Colorful List Accent 5" w:semiHidden="0" w:uiPriority="72" w:unhideWhenUsed="0"/>
+    <w:lsdException w:name="Colorful Grid Accent 5" w:semiHidden="0" w:uiPriority="73" w:unhideWhenUsed="0"/>
+    <w:lsdException w:name="Light Shading Accent 6" w:semiHidden="0" w:uiPriority="60" w:unhideWhenUsed="0"/>
+    <w:lsdException w:name="Light List Accent 6" w:semiHidden="0" w:uiPriority="61" w:unhideWhenUsed="0"/>
+    <w:lsdException w:name="Light Grid Accent 6" w:semiHidden="0" w:uiPriority="62" w:unhideWhenUsed="0"/>
+    <w:lsdException w:name="Medium Shading 1 Accent 6" w:semiHidden="0" w:uiPriority="63" w:unhideWhenUsed="0"/>
+    <w:lsdException w:name="Medium Shading 2 Accent 6" w:semiHidden="0" w:uiPriority="64" w:unhideWhenUsed="0"/>
+    <w:lsdException w:name="Medium List 1 Accent 6" w:semiHidden="0" w:uiPriority="65" w:unhideWhenUsed="0"/>
+    <w:lsdException w:name="Medium List 2 Accent 6" w:semiHidden="0" w:uiPriority="66" w:unhideWhenUsed="0"/>
+    <w:lsdException w:name="Medium Grid 1 Accent 6" w:semiHidden="0" w:uiPriority="67" w:unhideWhenUsed="0"/>
+    <w:lsdException w:name="Medium Grid 2 Accent 6" w:semiHidden="0" w:uiPriority="68" w:unhideWhenUsed="0"/>
+    <w:lsdException w:name="Medium Grid 3 Accent 6" w:semiHidden="0" w:uiPriority="69" w:unhideWhenUsed="0"/>
+    <w:lsdException w:name="Dark List Accent 6" w:semiHidden="0" w:uiPriority="70" w:unhideWhenUsed="0"/>
+    <w:lsdException w:name="Colorful Shading Accent 6" w:semiHidden="0" w:uiPriority="71" w:unhideWhenUsed="0"/>
+    <w:lsdException w:name="Colorful List Accent 6" w:semiHidden="0" w:uiPriority="72" w:unhideWhenUsed="0"/>
+    <w:lsdException w:name="Colorful Grid Accent 6" w:semiHidden="0" w:uiPriority="73" w:unhideWhenUsed="0"/>
+    <w:lsdException w:name="Subtle Emphasis" w:semiHidden="0" w:uiPriority="19" w:unhideWhenUsed="0" w:qFormat="1"/>
+    <w:lsdException w:name="Intense Emphasis" w:semiHidden="0" w:uiPriority="21" w:unhideWhenUsed="0" w:qFormat="1"/>
+    <w:lsdException w:name="Subtle Reference" w:semiHidden="0" w:uiPriority="31" w:unhideWhenUsed="0" w:qFormat="1"/>
+    <w:lsdException w:name="Intense Reference" w:semiHidden="0" w:uiPriority="32" w:unhideWhenUsed="0" w:qFormat="1"/>
+    <w:lsdException w:name="Book Title" w:semiHidden="0" w:uiPriority="33" w:unhideWhenUsed="0" w:qFormat="1"/>
+    <w:lsdException w:name="Bibliography" w:uiPriority="37"/>
+    <w:lsdException w:name="TOC Heading" w:uiPriority="39" w:qFormat="1"/>
   </w:latentStyles>
   <w:style w:type="paragraph" w:default="1" w:styleId="Normal">
     <w:name w:val="Normal"/>
@@ -2127,7 +2366,7 @@
   <a:extraClrSchemeLst/>
   <a:extLst>
     <a:ext uri="{05A4C25C-085E-4340-85A3-A5531E510DB2}">
-      <thm15:themeFamily xmlns:thm15="http://schemas.microsoft.com/office/thememl/2012/main" name="Office Theme" id="{62F939B6-93AF-4DB8-9C6B-D6C7DFDC589F}" vid="{4A3C46E8-61CC-4603-A589-7422A47A8E4A}"/>
+      <thm15:themeFamily xmlns:thm15="http://schemas.microsoft.com/office/thememl/2012/main" xmlns="" name="Office Theme" id="{62F939B6-93AF-4DB8-9C6B-D6C7DFDC589F}" vid="{4A3C46E8-61CC-4603-A589-7422A47A8E4A}"/>
     </a:ext>
   </a:extLst>
 </a:theme>

</xml_diff>